<commit_message>
Documentation of work added
</commit_message>
<xml_diff>
--- a/JDBC/Exporter/doc/Goebel_Exporter.docx
+++ b/JDBC/Exporter/doc/Goebel_Exporter.docx
@@ -51,9 +51,6 @@
                   </w:rPr>
                   <w:alias w:val="Titel"/>
                   <w:id w:val="13783212"/>
-                  <w:placeholder>
-                    <w:docPart w:val="CAE305D0A8F14ABDB91A23BE7E4838BE"/>
-                  </w:placeholder>
                   <w:dataBinding w:prefixMappings="xmlns:ns0='http://schemas.openxmlformats.org/package/2006/metadata/core-properties' xmlns:ns1='http://purl.org/dc/elements/1.1/'" w:xpath="/ns0:coreProperties[1]/ns1:title[1]" w:storeItemID="{6C3C8BC8-F283-45AE-878A-BAB7291924A1}"/>
                   <w:text/>
                 </w:sdtPr>
@@ -83,8 +80,18 @@
                         <w:sz w:val="40"/>
                         <w:szCs w:val="40"/>
                       </w:rPr>
-                      <w:t>he exporter</w:t>
+                      <w:t xml:space="preserve">he </w:t>
                     </w:r>
+                    <w:proofErr w:type="spellStart"/>
+                    <w:r>
+                      <w:rPr>
+                        <w:rFonts w:asciiTheme="majorHAnsi" w:eastAsiaTheme="majorEastAsia" w:hAnsiTheme="majorHAnsi" w:cstheme="majorBidi"/>
+                        <w:sz w:val="40"/>
+                        <w:szCs w:val="40"/>
+                      </w:rPr>
+                      <w:t>exporter</w:t>
+                    </w:r>
+                    <w:proofErr w:type="spellEnd"/>
                   </w:p>
                 </w:sdtContent>
               </w:sdt>
@@ -271,12 +278,14 @@
               <w:rStyle w:val="berschrift1Zchn"/>
             </w:rPr>
           </w:pPr>
+          <w:proofErr w:type="spellStart"/>
           <w:r>
             <w:rPr>
               <w:rStyle w:val="berschrift1Zchn"/>
             </w:rPr>
             <w:t>Inhaltsverzeichnis</w:t>
           </w:r>
+          <w:proofErr w:type="spellEnd"/>
         </w:p>
         <w:p>
           <w:pPr>
@@ -806,8 +815,9 @@
           <w:szCs w:val="24"/>
           <w:lang w:val="de-AT" w:eastAsia="de-AT"/>
         </w:rPr>
-        <w:t>-h ... Hostname des DBMS. Standard: localhost</w:t>
-      </w:r>
+        <w:t xml:space="preserve">-h ... Hostname des DBMS. Standard: </w:t>
+      </w:r>
+      <w:proofErr w:type="spellStart"/>
       <w:r>
         <w:rPr>
           <w:rFonts w:ascii="Times New Roman" w:eastAsia="Times New Roman" w:hAnsi="Times New Roman" w:cs="Times New Roman"/>
@@ -815,9 +825,9 @@
           <w:szCs w:val="24"/>
           <w:lang w:val="de-AT" w:eastAsia="de-AT"/>
         </w:rPr>
-        <w:br/>
-        <w:t>-u ... Benutzername. Standard: Benutzername des im Betriebssystem angemeldeten Benutzers</w:t>
-      </w:r>
+        <w:t>localhost</w:t>
+      </w:r>
+      <w:proofErr w:type="spellEnd"/>
       <w:r>
         <w:rPr>
           <w:rFonts w:ascii="Times New Roman" w:eastAsia="Times New Roman" w:hAnsi="Times New Roman" w:cs="Times New Roman"/>
@@ -826,7 +836,7 @@
           <w:lang w:val="de-AT" w:eastAsia="de-AT"/>
         </w:rPr>
         <w:br/>
-        <w:t>-p ... Passwort. Alternativ kann ein Passwortprompt angezeigt werden. Standard: keins</w:t>
+        <w:t>-u ... Benutzername. Standard: Benutzername des im Betriebssystem angemeldeten Benutzers</w:t>
       </w:r>
       <w:r>
         <w:rPr>
@@ -836,7 +846,7 @@
           <w:lang w:val="de-AT" w:eastAsia="de-AT"/>
         </w:rPr>
         <w:br/>
-        <w:t>-d ... Name der Datenbank</w:t>
+        <w:t>-p ... Passwort. Alternativ kann ein Passwortprompt angezeigt werden. Standard: keins</w:t>
       </w:r>
       <w:r>
         <w:rPr>
@@ -846,7 +856,7 @@
           <w:lang w:val="de-AT" w:eastAsia="de-AT"/>
         </w:rPr>
         <w:br/>
-        <w:t>-s ... Feld, nach dem sortiert werden soll (nur eines möglich, Standard: keines)</w:t>
+        <w:t>-d ... Name der Datenbank</w:t>
       </w:r>
       <w:r>
         <w:rPr>
@@ -856,7 +866,7 @@
           <w:lang w:val="de-AT" w:eastAsia="de-AT"/>
         </w:rPr>
         <w:br/>
-        <w:t>-r ... Sortierrichtung. Standard: ASC</w:t>
+        <w:t>-s ... Feld, nach dem sortiert werden soll (nur eines möglich, Standard: keines)</w:t>
       </w:r>
       <w:r>
         <w:rPr>
@@ -866,7 +876,7 @@
           <w:lang w:val="de-AT" w:eastAsia="de-AT"/>
         </w:rPr>
         <w:br/>
-        <w:t>-w ... eine Bedingung in SQL-Syntax, die um Filtern der Tabelle verwendet wird. Standard: keine</w:t>
+        <w:t>-r ... Sortierrichtung. Standard: ASC</w:t>
       </w:r>
       <w:r>
         <w:rPr>
@@ -876,7 +886,7 @@
           <w:lang w:val="de-AT" w:eastAsia="de-AT"/>
         </w:rPr>
         <w:br/>
-        <w:t>-t ... Trennzeichen, dass für die Ausgabe verwendet werden soll. Standard: ; </w:t>
+        <w:t>-w ... eine Bedingung in SQL-Syntax, die um Filtern der Tabelle verwendet wird. Standard: keine</w:t>
       </w:r>
       <w:r>
         <w:rPr>
@@ -886,8 +896,9 @@
           <w:lang w:val="de-AT" w:eastAsia="de-AT"/>
         </w:rPr>
         <w:br/>
-        <w:t>-f ... Kommagetrennte Liste (ohne Leerzeichen) der Felder, die im Ergebnis enthalten sein sollen. * soll akzeptiert werden (Pflicht)</w:t>
-      </w:r>
+        <w:t>-t ... Trennzeichen, dass für die Ausgabe verwendet werden soll. Standard</w:t>
+      </w:r>
+      <w:proofErr w:type="gramStart"/>
       <w:r>
         <w:rPr>
           <w:rFonts w:ascii="Times New Roman" w:eastAsia="Times New Roman" w:hAnsi="Times New Roman" w:cs="Times New Roman"/>
@@ -895,9 +906,9 @@
           <w:szCs w:val="24"/>
           <w:lang w:val="de-AT" w:eastAsia="de-AT"/>
         </w:rPr>
-        <w:br/>
-        <w:t>-o ... Name der Ausgabedatei. Standard: keine -&gt; Ausgabe auf der Konsole</w:t>
-      </w:r>
+        <w:t>: ;</w:t>
+      </w:r>
+      <w:proofErr w:type="gramEnd"/>
       <w:r>
         <w:rPr>
           <w:rFonts w:ascii="Times New Roman" w:eastAsia="Times New Roman" w:hAnsi="Times New Roman" w:cs="Times New Roman"/>
@@ -905,20 +916,18 @@
           <w:szCs w:val="24"/>
           <w:lang w:val="de-AT" w:eastAsia="de-AT"/>
         </w:rPr>
-        <w:br/>
-        <w:t>-T ... Tabellenname (Pflicht)</w:t>
-      </w:r>
-    </w:p>
-    <w:p>
-      <w:pPr>
-        <w:spacing w:before="100" w:beforeAutospacing="1" w:after="100" w:afterAutospacing="1" w:line="240" w:lineRule="auto"/>
+        <w:t> </w:t>
+      </w:r>
+      <w:r>
         <w:rPr>
           <w:rFonts w:ascii="Times New Roman" w:eastAsia="Times New Roman" w:hAnsi="Times New Roman" w:cs="Times New Roman"/>
           <w:sz w:val="24"/>
           <w:szCs w:val="24"/>
           <w:lang w:val="de-AT" w:eastAsia="de-AT"/>
         </w:rPr>
-      </w:pPr>
+        <w:br/>
+        <w:t>-f ... Kommagetrennte Liste (ohne Leerzeichen) der Felder, die im Ergebnis enthalten sein sollen. * soll akzeptiert werden (Pflicht)</w:t>
+      </w:r>
       <w:r>
         <w:rPr>
           <w:rFonts w:ascii="Times New Roman" w:eastAsia="Times New Roman" w:hAnsi="Times New Roman" w:cs="Times New Roman"/>
@@ -926,19 +935,51 @@
           <w:szCs w:val="24"/>
           <w:lang w:val="de-AT" w:eastAsia="de-AT"/>
         </w:rPr>
-        <w:t>z.B. </w:t>
-      </w:r>
-    </w:p>
-    <w:p>
-      <w:pPr>
-        <w:spacing w:before="100" w:beforeAutospacing="1" w:after="100" w:afterAutospacing="1" w:line="240" w:lineRule="auto"/>
+        <w:br/>
+        <w:t>-o ... Name der Ausgabedatei. Standard: keine -&gt; Ausgabe auf der Konsole</w:t>
+      </w:r>
+      <w:r>
         <w:rPr>
           <w:rFonts w:ascii="Times New Roman" w:eastAsia="Times New Roman" w:hAnsi="Times New Roman" w:cs="Times New Roman"/>
           <w:sz w:val="24"/>
           <w:szCs w:val="24"/>
           <w:lang w:val="de-AT" w:eastAsia="de-AT"/>
         </w:rPr>
-      </w:pPr>
+        <w:br/>
+        <w:t>-T ... Tabellenname (Pflicht)</w:t>
+      </w:r>
+    </w:p>
+    <w:p>
+      <w:pPr>
+        <w:spacing w:before="100" w:beforeAutospacing="1" w:after="100" w:afterAutospacing="1" w:line="240" w:lineRule="auto"/>
+        <w:rPr>
+          <w:rFonts w:ascii="Times New Roman" w:eastAsia="Times New Roman" w:hAnsi="Times New Roman" w:cs="Times New Roman"/>
+          <w:sz w:val="24"/>
+          <w:szCs w:val="24"/>
+          <w:lang w:val="de-AT" w:eastAsia="de-AT"/>
+        </w:rPr>
+      </w:pPr>
+      <w:r>
+        <w:rPr>
+          <w:rFonts w:ascii="Times New Roman" w:eastAsia="Times New Roman" w:hAnsi="Times New Roman" w:cs="Times New Roman"/>
+          <w:sz w:val="24"/>
+          <w:szCs w:val="24"/>
+          <w:lang w:val="de-AT" w:eastAsia="de-AT"/>
+        </w:rPr>
+        <w:t>z.B. </w:t>
+      </w:r>
+    </w:p>
+    <w:p>
+      <w:pPr>
+        <w:spacing w:before="100" w:beforeAutospacing="1" w:after="100" w:afterAutospacing="1" w:line="240" w:lineRule="auto"/>
+        <w:rPr>
+          <w:rFonts w:ascii="Times New Roman" w:eastAsia="Times New Roman" w:hAnsi="Times New Roman" w:cs="Times New Roman"/>
+          <w:sz w:val="24"/>
+          <w:szCs w:val="24"/>
+          <w:lang w:val="de-AT" w:eastAsia="de-AT"/>
+        </w:rPr>
+      </w:pPr>
+      <w:proofErr w:type="spellStart"/>
       <w:r>
         <w:rPr>
           <w:rFonts w:ascii="Courier New" w:eastAsia="Times New Roman" w:hAnsi="Courier New" w:cs="Courier New"/>
@@ -946,7 +987,148 @@
           <w:szCs w:val="24"/>
           <w:lang w:val="de-AT" w:eastAsia="de-AT"/>
         </w:rPr>
-        <w:t>java -jar TheExporter.jar -h projekte.tgm.ac.at -u test -p test -d megamarkt -T produkt -f titel,preis -s preis -r DESC -w "preis &gt; 4" -t "$"</w:t>
+        <w:t>java</w:t>
+      </w:r>
+      <w:proofErr w:type="spellEnd"/>
+      <w:r>
+        <w:rPr>
+          <w:rFonts w:ascii="Courier New" w:eastAsia="Times New Roman" w:hAnsi="Courier New" w:cs="Courier New"/>
+          <w:sz w:val="24"/>
+          <w:szCs w:val="24"/>
+          <w:lang w:val="de-AT" w:eastAsia="de-AT"/>
+        </w:rPr>
+        <w:t xml:space="preserve"> -</w:t>
+      </w:r>
+      <w:proofErr w:type="spellStart"/>
+      <w:r>
+        <w:rPr>
+          <w:rFonts w:ascii="Courier New" w:eastAsia="Times New Roman" w:hAnsi="Courier New" w:cs="Courier New"/>
+          <w:sz w:val="24"/>
+          <w:szCs w:val="24"/>
+          <w:lang w:val="de-AT" w:eastAsia="de-AT"/>
+        </w:rPr>
+        <w:t>jar</w:t>
+      </w:r>
+      <w:proofErr w:type="spellEnd"/>
+      <w:r>
+        <w:rPr>
+          <w:rFonts w:ascii="Courier New" w:eastAsia="Times New Roman" w:hAnsi="Courier New" w:cs="Courier New"/>
+          <w:sz w:val="24"/>
+          <w:szCs w:val="24"/>
+          <w:lang w:val="de-AT" w:eastAsia="de-AT"/>
+        </w:rPr>
+        <w:t xml:space="preserve"> TheExporter.jar -h projekte.tgm.ac.at -u </w:t>
+      </w:r>
+      <w:proofErr w:type="spellStart"/>
+      <w:r>
+        <w:rPr>
+          <w:rFonts w:ascii="Courier New" w:eastAsia="Times New Roman" w:hAnsi="Courier New" w:cs="Courier New"/>
+          <w:sz w:val="24"/>
+          <w:szCs w:val="24"/>
+          <w:lang w:val="de-AT" w:eastAsia="de-AT"/>
+        </w:rPr>
+        <w:t>test</w:t>
+      </w:r>
+      <w:proofErr w:type="spellEnd"/>
+      <w:r>
+        <w:rPr>
+          <w:rFonts w:ascii="Courier New" w:eastAsia="Times New Roman" w:hAnsi="Courier New" w:cs="Courier New"/>
+          <w:sz w:val="24"/>
+          <w:szCs w:val="24"/>
+          <w:lang w:val="de-AT" w:eastAsia="de-AT"/>
+        </w:rPr>
+        <w:t xml:space="preserve"> -p </w:t>
+      </w:r>
+      <w:proofErr w:type="spellStart"/>
+      <w:r>
+        <w:rPr>
+          <w:rFonts w:ascii="Courier New" w:eastAsia="Times New Roman" w:hAnsi="Courier New" w:cs="Courier New"/>
+          <w:sz w:val="24"/>
+          <w:szCs w:val="24"/>
+          <w:lang w:val="de-AT" w:eastAsia="de-AT"/>
+        </w:rPr>
+        <w:t>test</w:t>
+      </w:r>
+      <w:proofErr w:type="spellEnd"/>
+      <w:r>
+        <w:rPr>
+          <w:rFonts w:ascii="Courier New" w:eastAsia="Times New Roman" w:hAnsi="Courier New" w:cs="Courier New"/>
+          <w:sz w:val="24"/>
+          <w:szCs w:val="24"/>
+          <w:lang w:val="de-AT" w:eastAsia="de-AT"/>
+        </w:rPr>
+        <w:t xml:space="preserve"> -d </w:t>
+      </w:r>
+      <w:proofErr w:type="spellStart"/>
+      <w:r>
+        <w:rPr>
+          <w:rFonts w:ascii="Courier New" w:eastAsia="Times New Roman" w:hAnsi="Courier New" w:cs="Courier New"/>
+          <w:sz w:val="24"/>
+          <w:szCs w:val="24"/>
+          <w:lang w:val="de-AT" w:eastAsia="de-AT"/>
+        </w:rPr>
+        <w:t>megamarkt</w:t>
+      </w:r>
+      <w:proofErr w:type="spellEnd"/>
+      <w:r>
+        <w:rPr>
+          <w:rFonts w:ascii="Courier New" w:eastAsia="Times New Roman" w:hAnsi="Courier New" w:cs="Courier New"/>
+          <w:sz w:val="24"/>
+          <w:szCs w:val="24"/>
+          <w:lang w:val="de-AT" w:eastAsia="de-AT"/>
+        </w:rPr>
+        <w:t xml:space="preserve"> -T </w:t>
+      </w:r>
+      <w:proofErr w:type="spellStart"/>
+      <w:r>
+        <w:rPr>
+          <w:rFonts w:ascii="Courier New" w:eastAsia="Times New Roman" w:hAnsi="Courier New" w:cs="Courier New"/>
+          <w:sz w:val="24"/>
+          <w:szCs w:val="24"/>
+          <w:lang w:val="de-AT" w:eastAsia="de-AT"/>
+        </w:rPr>
+        <w:t>produkt</w:t>
+      </w:r>
+      <w:proofErr w:type="spellEnd"/>
+      <w:r>
+        <w:rPr>
+          <w:rFonts w:ascii="Courier New" w:eastAsia="Times New Roman" w:hAnsi="Courier New" w:cs="Courier New"/>
+          <w:sz w:val="24"/>
+          <w:szCs w:val="24"/>
+          <w:lang w:val="de-AT" w:eastAsia="de-AT"/>
+        </w:rPr>
+        <w:t xml:space="preserve"> -f </w:t>
+      </w:r>
+      <w:proofErr w:type="spellStart"/>
+      <w:r>
+        <w:rPr>
+          <w:rFonts w:ascii="Courier New" w:eastAsia="Times New Roman" w:hAnsi="Courier New" w:cs="Courier New"/>
+          <w:sz w:val="24"/>
+          <w:szCs w:val="24"/>
+          <w:lang w:val="de-AT" w:eastAsia="de-AT"/>
+        </w:rPr>
+        <w:t>titel</w:t>
+      </w:r>
+      <w:proofErr w:type="gramStart"/>
+      <w:r>
+        <w:rPr>
+          <w:rFonts w:ascii="Courier New" w:eastAsia="Times New Roman" w:hAnsi="Courier New" w:cs="Courier New"/>
+          <w:sz w:val="24"/>
+          <w:szCs w:val="24"/>
+          <w:lang w:val="de-AT" w:eastAsia="de-AT"/>
+        </w:rPr>
+        <w:t>,preis</w:t>
+      </w:r>
+      <w:proofErr w:type="spellEnd"/>
+      <w:proofErr w:type="gramEnd"/>
+      <w:r>
+        <w:rPr>
+          <w:rFonts w:ascii="Courier New" w:eastAsia="Times New Roman" w:hAnsi="Courier New" w:cs="Courier New"/>
+          <w:sz w:val="24"/>
+          <w:szCs w:val="24"/>
+          <w:lang w:val="de-AT" w:eastAsia="de-AT"/>
+        </w:rPr>
+        <w:t xml:space="preserve"> -s preis -r DESC -w "preis &gt; 4" -t "$"</w:t>
       </w:r>
     </w:p>
     <w:p>
@@ -1023,13 +1205,41 @@
         <w:rPr>
           <w:lang w:val="de-AT"/>
         </w:rPr>
-        <w:t xml:space="preserve">Die Aufgabe scheint nicht sehr einfach zu sein aber machbar. Wenn man eine gute Libary nimmt und bei der Verbindung aufpasst und nicht schlampig wird, wird die Arbeitszeit reduziert. </w:t>
-      </w:r>
-      <w:r>
-        <w:rPr>
-          <w:lang w:val="de-AT"/>
-        </w:rPr>
-        <w:t>Da es einige vernünftige Libaries gibt und ich schon letztes Jahr JDBC gemacht habe, hof</w:t>
+        <w:t xml:space="preserve">Die Aufgabe scheint nicht sehr einfach zu sein aber machbar. Wenn man eine gute </w:t>
+      </w:r>
+      <w:proofErr w:type="spellStart"/>
+      <w:r>
+        <w:rPr>
+          <w:lang w:val="de-AT"/>
+        </w:rPr>
+        <w:t>Libary</w:t>
+      </w:r>
+      <w:proofErr w:type="spellEnd"/>
+      <w:r>
+        <w:rPr>
+          <w:lang w:val="de-AT"/>
+        </w:rPr>
+        <w:t xml:space="preserve"> nimmt und bei der Verbindung aufpasst und nicht schlampig wird, wird die Arbeitszeit reduziert. </w:t>
+      </w:r>
+      <w:r>
+        <w:rPr>
+          <w:lang w:val="de-AT"/>
+        </w:rPr>
+        <w:t xml:space="preserve">Da es einige vernünftige </w:t>
+      </w:r>
+      <w:proofErr w:type="spellStart"/>
+      <w:r>
+        <w:rPr>
+          <w:lang w:val="de-AT"/>
+        </w:rPr>
+        <w:t>Libaries</w:t>
+      </w:r>
+      <w:proofErr w:type="spellEnd"/>
+      <w:r>
+        <w:rPr>
+          <w:lang w:val="de-AT"/>
+        </w:rPr>
+        <w:t xml:space="preserve"> gibt und ich schon letztes Jahr JDBC gemacht habe, hof</w:t>
       </w:r>
       <w:r>
         <w:rPr>
@@ -1141,11 +1351,19 @@
                 <w:lang w:val="de-AT"/>
               </w:rPr>
             </w:pPr>
-            <w:r>
-              <w:rPr>
-                <w:lang w:val="de-AT"/>
-              </w:rPr>
-              <w:t>Libary finden und testen für CLI</w:t>
+            <w:proofErr w:type="spellStart"/>
+            <w:r>
+              <w:rPr>
+                <w:lang w:val="de-AT"/>
+              </w:rPr>
+              <w:t>Libary</w:t>
+            </w:r>
+            <w:proofErr w:type="spellEnd"/>
+            <w:r>
+              <w:rPr>
+                <w:lang w:val="de-AT"/>
+              </w:rPr>
+              <w:t xml:space="preserve"> finden und testen für CLI</w:t>
             </w:r>
           </w:p>
         </w:tc>
@@ -1562,13 +1780,35 @@
               <w:rPr>
                 <w:lang w:val="de-AT"/>
               </w:rPr>
-              <w:t>Zusätzliche Arbeit (zB</w:t>
-            </w:r>
-            <w:r>
-              <w:rPr>
-                <w:lang w:val="de-AT"/>
-              </w:rPr>
-              <w:t>. Bug fixinig)</w:t>
+              <w:t>Zusätzliche Arbeit (</w:t>
+            </w:r>
+            <w:proofErr w:type="spellStart"/>
+            <w:r>
+              <w:rPr>
+                <w:lang w:val="de-AT"/>
+              </w:rPr>
+              <w:t>zB</w:t>
+            </w:r>
+            <w:proofErr w:type="spellEnd"/>
+            <w:r>
+              <w:rPr>
+                <w:lang w:val="de-AT"/>
+              </w:rPr>
+              <w:t xml:space="preserve">. Bug </w:t>
+            </w:r>
+            <w:proofErr w:type="spellStart"/>
+            <w:r>
+              <w:rPr>
+                <w:lang w:val="de-AT"/>
+              </w:rPr>
+              <w:t>fixinig</w:t>
+            </w:r>
+            <w:proofErr w:type="spellEnd"/>
+            <w:r>
+              <w:rPr>
+                <w:lang w:val="de-AT"/>
+              </w:rPr>
+              <w:t>)</w:t>
             </w:r>
           </w:p>
         </w:tc>
@@ -1678,39 +1918,25 @@
           <w:lang w:val="de-AT"/>
         </w:rPr>
       </w:pPr>
-      <w:bookmarkStart w:id="3" w:name="_Toc406148995"/>
-      <w:r>
-        <w:rPr>
-          <w:lang w:val="de-AT"/>
-        </w:rPr>
-        <w:t>Designüberlegung</w:t>
+      <w:bookmarkStart w:id="3" w:name="_Toc406148996"/>
+      <w:bookmarkStart w:id="4" w:name="_GoBack"/>
+      <w:bookmarkEnd w:id="4"/>
+      <w:r>
+        <w:rPr>
+          <w:lang w:val="de-AT"/>
+        </w:rPr>
+        <w:t>Arbeitsdurchführ</w:t>
+      </w:r>
+      <w:r>
+        <w:rPr>
+          <w:lang w:val="de-AT"/>
+        </w:rPr>
+        <w:t>ung</w:t>
       </w:r>
       <w:bookmarkEnd w:id="3"/>
     </w:p>
     <w:p>
       <w:pPr>
-        <w:pStyle w:val="berschrift1"/>
-        <w:rPr>
-          <w:lang w:val="de-AT"/>
-        </w:rPr>
-      </w:pPr>
-      <w:bookmarkStart w:id="4" w:name="_Toc406148996"/>
-      <w:r>
-        <w:rPr>
-          <w:lang w:val="de-AT"/>
-        </w:rPr>
-        <w:t>Arbeitsdurchführ</w:t>
-      </w:r>
-      <w:r>
-        <w:rPr>
-          <w:lang w:val="de-AT"/>
-        </w:rPr>
-        <w:t>ung</w:t>
-      </w:r>
-      <w:bookmarkEnd w:id="4"/>
-    </w:p>
-    <w:p>
-      <w:pPr>
         <w:pStyle w:val="berschrift2"/>
         <w:rPr>
           <w:lang w:val="de-AT"/>
@@ -1720,33 +1946,77 @@
         <w:rPr>
           <w:lang w:val="de-AT"/>
         </w:rPr>
-        <w:t>Evaluierung Command-Line-Interpreter Libary</w:t>
-      </w:r>
-    </w:p>
-    <w:p>
-      <w:pPr>
-        <w:rPr>
-          <w:lang w:val="de-AT"/>
-        </w:rPr>
-      </w:pPr>
-      <w:r>
-        <w:rPr>
-          <w:lang w:val="de-AT"/>
-        </w:rPr>
-        <w:t>Für die Verwaltung der Parameter soll eine Libary benutzt werden, bevor man eine wählt muss man jedoch wissen wel</w:t>
-      </w:r>
-      <w:r>
-        <w:rPr>
-          <w:lang w:val="de-AT"/>
-        </w:rPr>
-        <w:t>che es gibt. Aus den vielen Libaries 7</w:t>
-      </w:r>
-      <w:r>
-        <w:rPr>
-          <w:lang w:val="de-AT"/>
-        </w:rPr>
-        <w:t xml:space="preserve"> frei zugängliche Libaries</w:t>
-      </w:r>
+        <w:t xml:space="preserve">Evaluierung Command-Line-Interpreter </w:t>
+      </w:r>
+      <w:proofErr w:type="spellStart"/>
+      <w:r>
+        <w:rPr>
+          <w:lang w:val="de-AT"/>
+        </w:rPr>
+        <w:t>Libary</w:t>
+      </w:r>
+      <w:proofErr w:type="spellEnd"/>
+    </w:p>
+    <w:p>
+      <w:pPr>
+        <w:rPr>
+          <w:lang w:val="de-AT"/>
+        </w:rPr>
+      </w:pPr>
+      <w:r>
+        <w:rPr>
+          <w:lang w:val="de-AT"/>
+        </w:rPr>
+        <w:t xml:space="preserve">Für die Verwaltung der Parameter soll eine </w:t>
+      </w:r>
+      <w:proofErr w:type="spellStart"/>
+      <w:r>
+        <w:rPr>
+          <w:lang w:val="de-AT"/>
+        </w:rPr>
+        <w:t>Libary</w:t>
+      </w:r>
+      <w:proofErr w:type="spellEnd"/>
+      <w:r>
+        <w:rPr>
+          <w:lang w:val="de-AT"/>
+        </w:rPr>
+        <w:t xml:space="preserve"> benutzt werden, bevor man eine wählt muss man jedoch wissen wel</w:t>
+      </w:r>
+      <w:r>
+        <w:rPr>
+          <w:lang w:val="de-AT"/>
+        </w:rPr>
+        <w:t xml:space="preserve">che es gibt. Aus den vielen </w:t>
+      </w:r>
+      <w:proofErr w:type="spellStart"/>
+      <w:r>
+        <w:rPr>
+          <w:lang w:val="de-AT"/>
+        </w:rPr>
+        <w:t>Libaries</w:t>
+      </w:r>
+      <w:proofErr w:type="spellEnd"/>
+      <w:r>
+        <w:rPr>
+          <w:lang w:val="de-AT"/>
+        </w:rPr>
+        <w:t xml:space="preserve"> 7</w:t>
+      </w:r>
+      <w:r>
+        <w:rPr>
+          <w:lang w:val="de-AT"/>
+        </w:rPr>
+        <w:t xml:space="preserve"> frei zugängliche </w:t>
+      </w:r>
+      <w:proofErr w:type="spellStart"/>
+      <w:r>
+        <w:rPr>
+          <w:lang w:val="de-AT"/>
+        </w:rPr>
+        <w:t>Libaries</w:t>
+      </w:r>
+      <w:proofErr w:type="spellEnd"/>
       <w:r>
         <w:rPr>
           <w:lang w:val="de-AT"/>
@@ -1801,11 +2071,19 @@
           <w:lang w:val="de-AT"/>
         </w:rPr>
       </w:pPr>
-      <w:r>
-        <w:rPr>
-          <w:lang w:val="de-AT"/>
-        </w:rPr>
-        <w:t>JOpt Simple</w:t>
+      <w:proofErr w:type="spellStart"/>
+      <w:r>
+        <w:rPr>
+          <w:lang w:val="de-AT"/>
+        </w:rPr>
+        <w:t>JOpt</w:t>
+      </w:r>
+      <w:proofErr w:type="spellEnd"/>
+      <w:r>
+        <w:rPr>
+          <w:lang w:val="de-AT"/>
+        </w:rPr>
+        <w:t xml:space="preserve"> Simple</w:t>
       </w:r>
     </w:p>
     <w:p>
@@ -1819,11 +2097,33 @@
           <w:lang w:val="de-AT"/>
         </w:rPr>
       </w:pPr>
-      <w:r>
-        <w:rPr>
-          <w:lang w:val="de-AT"/>
-        </w:rPr>
-        <w:t>Jakarte Commons CLI</w:t>
+      <w:proofErr w:type="spellStart"/>
+      <w:r>
+        <w:rPr>
+          <w:lang w:val="de-AT"/>
+        </w:rPr>
+        <w:t>Jakarte</w:t>
+      </w:r>
+      <w:proofErr w:type="spellEnd"/>
+      <w:r>
+        <w:rPr>
+          <w:lang w:val="de-AT"/>
+        </w:rPr>
+        <w:t xml:space="preserve"> </w:t>
+      </w:r>
+      <w:proofErr w:type="spellStart"/>
+      <w:r>
+        <w:rPr>
+          <w:lang w:val="de-AT"/>
+        </w:rPr>
+        <w:t>Commons</w:t>
+      </w:r>
+      <w:proofErr w:type="spellEnd"/>
+      <w:r>
+        <w:rPr>
+          <w:lang w:val="de-AT"/>
+        </w:rPr>
+        <w:t xml:space="preserve"> CLI</w:t>
       </w:r>
     </w:p>
     <w:p>
@@ -1855,12 +2155,14 @@
           <w:lang w:val="de-AT"/>
         </w:rPr>
       </w:pPr>
+      <w:proofErr w:type="spellStart"/>
       <w:r>
         <w:rPr>
           <w:lang w:val="de-AT"/>
         </w:rPr>
         <w:t>jArgs</w:t>
       </w:r>
+      <w:proofErr w:type="spellEnd"/>
     </w:p>
     <w:p>
       <w:pPr>
@@ -1910,17 +2212,39 @@
         </w:rPr>
         <w:t xml:space="preserve">, Aktualität, </w:t>
       </w:r>
-      <w:r>
-        <w:rPr>
-          <w:lang w:val="de-AT"/>
-        </w:rPr>
-        <w:t>JavaDocs,</w:t>
-      </w:r>
-      <w:r>
-        <w:rPr>
-          <w:lang w:val="de-AT"/>
-        </w:rPr>
-        <w:t xml:space="preserve"> Testcases,</w:t>
+      <w:proofErr w:type="spellStart"/>
+      <w:r>
+        <w:rPr>
+          <w:lang w:val="de-AT"/>
+        </w:rPr>
+        <w:t>JavaDocs</w:t>
+      </w:r>
+      <w:proofErr w:type="spellEnd"/>
+      <w:r>
+        <w:rPr>
+          <w:lang w:val="de-AT"/>
+        </w:rPr>
+        <w:t>,</w:t>
+      </w:r>
+      <w:r>
+        <w:rPr>
+          <w:lang w:val="de-AT"/>
+        </w:rPr>
+        <w:t xml:space="preserve"> </w:t>
+      </w:r>
+      <w:proofErr w:type="spellStart"/>
+      <w:r>
+        <w:rPr>
+          <w:lang w:val="de-AT"/>
+        </w:rPr>
+        <w:t>Testcases</w:t>
+      </w:r>
+      <w:proofErr w:type="spellEnd"/>
+      <w:r>
+        <w:rPr>
+          <w:lang w:val="de-AT"/>
+        </w:rPr>
+        <w:t>,</w:t>
       </w:r>
       <w:r>
         <w:rPr>
@@ -1932,7 +2256,35 @@
         <w:rPr>
           <w:lang w:val="de-AT"/>
         </w:rPr>
-        <w:t>Durch anschauen der Seiten von den Libaries kam es zu einer engeren Auswahl. Darunter waren Commons CLI, Args4j und argsparse4j</w:t>
+        <w:t xml:space="preserve">Durch anschauen der Seiten von den </w:t>
+      </w:r>
+      <w:proofErr w:type="spellStart"/>
+      <w:r>
+        <w:rPr>
+          <w:lang w:val="de-AT"/>
+        </w:rPr>
+        <w:t>Libaries</w:t>
+      </w:r>
+      <w:proofErr w:type="spellEnd"/>
+      <w:r>
+        <w:rPr>
+          <w:lang w:val="de-AT"/>
+        </w:rPr>
+        <w:t xml:space="preserve"> kam es zu einer engeren Auswahl. Darunter waren </w:t>
+      </w:r>
+      <w:proofErr w:type="spellStart"/>
+      <w:r>
+        <w:rPr>
+          <w:lang w:val="de-AT"/>
+        </w:rPr>
+        <w:t>Commons</w:t>
+      </w:r>
+      <w:proofErr w:type="spellEnd"/>
+      <w:r>
+        <w:rPr>
+          <w:lang w:val="de-AT"/>
+        </w:rPr>
+        <w:t xml:space="preserve"> CLI, Args4j und argsparse4j</w:t>
       </w:r>
       <w:r>
         <w:rPr>
@@ -1999,7 +2351,21 @@
         <w:rPr>
           <w:lang w:val="de-AT"/>
         </w:rPr>
-        <w:t>Es basiert auf das Python-modul argsparse und wurde so gut wie mögl</w:t>
+        <w:t xml:space="preserve">Es basiert auf das Python-modul </w:t>
+      </w:r>
+      <w:proofErr w:type="spellStart"/>
+      <w:r>
+        <w:rPr>
+          <w:lang w:val="de-AT"/>
+        </w:rPr>
+        <w:t>argsparse</w:t>
+      </w:r>
+      <w:proofErr w:type="spellEnd"/>
+      <w:r>
+        <w:rPr>
+          <w:lang w:val="de-AT"/>
+        </w:rPr>
+        <w:t xml:space="preserve"> und wurde so gut wie mögl</w:t>
       </w:r>
       <w:r>
         <w:rPr>
@@ -2025,118 +2391,173 @@
         <w:rPr>
           <w:lang w:val="de-AT"/>
         </w:rPr>
+        <w:t>Zu finden ist die Dokumentation sowie einfach Beispiele auf der Seite von argsparse4j[2].</w:t>
+      </w:r>
+      <w:r>
+        <w:rPr>
+          <w:lang w:val="de-AT"/>
+        </w:rPr>
+        <w:t xml:space="preserve"> Ebenso ist der </w:t>
+      </w:r>
+      <w:proofErr w:type="spellStart"/>
+      <w:r>
+        <w:rPr>
+          <w:lang w:val="de-AT"/>
+        </w:rPr>
+        <w:t>Sourcecode</w:t>
+      </w:r>
+      <w:proofErr w:type="spellEnd"/>
+      <w:r>
+        <w:rPr>
+          <w:lang w:val="de-AT"/>
+        </w:rPr>
+        <w:t xml:space="preserve"> auf </w:t>
+      </w:r>
+      <w:proofErr w:type="spellStart"/>
+      <w:r>
+        <w:rPr>
+          <w:lang w:val="de-AT"/>
+        </w:rPr>
+        <w:t>Github</w:t>
+      </w:r>
+      <w:proofErr w:type="spellEnd"/>
+      <w:r>
+        <w:rPr>
+          <w:lang w:val="de-AT"/>
+        </w:rPr>
+        <w:t xml:space="preserve"> eins</w:t>
+      </w:r>
+      <w:r>
+        <w:rPr>
+          <w:lang w:val="de-AT"/>
+        </w:rPr>
+        <w:t>eh</w:t>
+      </w:r>
+      <w:r>
+        <w:rPr>
+          <w:lang w:val="de-AT"/>
+        </w:rPr>
+        <w:t>bar</w:t>
+      </w:r>
+      <w:r>
+        <w:rPr>
+          <w:lang w:val="de-AT"/>
+        </w:rPr>
+        <w:t>[3]</w:t>
+      </w:r>
+      <w:r>
+        <w:rPr>
+          <w:lang w:val="de-AT"/>
+        </w:rPr>
+        <w:t>.</w:t>
+      </w:r>
+    </w:p>
+    <w:p>
+      <w:pPr>
+        <w:pStyle w:val="berschrift2"/>
+        <w:rPr>
+          <w:lang w:val="de-AT"/>
+        </w:rPr>
+      </w:pPr>
+      <w:r>
+        <w:rPr>
+          <w:lang w:val="de-AT"/>
+        </w:rPr>
         <w:lastRenderedPageBreak/>
-        <w:t>Zu finden ist die Dokumentation sowie einfach Beispiele auf der Seite von argsparse4j[2].</w:t>
-      </w:r>
-      <w:r>
-        <w:rPr>
-          <w:lang w:val="de-AT"/>
-        </w:rPr>
-        <w:t xml:space="preserve"> Ebenso ist der Sourcecode auf Github eins</w:t>
-      </w:r>
-      <w:r>
-        <w:rPr>
-          <w:lang w:val="de-AT"/>
-        </w:rPr>
-        <w:t>eh</w:t>
-      </w:r>
-      <w:r>
-        <w:rPr>
-          <w:lang w:val="de-AT"/>
-        </w:rPr>
-        <w:t>bar</w:t>
-      </w:r>
-      <w:r>
-        <w:rPr>
-          <w:lang w:val="de-AT"/>
-        </w:rPr>
-        <w:t>[3]</w:t>
-      </w:r>
-      <w:r>
-        <w:rPr>
-          <w:lang w:val="de-AT"/>
-        </w:rPr>
+        <w:t>Parameterverarbeitung</w:t>
+      </w:r>
+    </w:p>
+    <w:p>
+      <w:pPr>
+        <w:rPr>
+          <w:lang w:val="de-AT"/>
+        </w:rPr>
+      </w:pPr>
+      <w:r>
+        <w:rPr>
+          <w:lang w:val="de-AT"/>
+        </w:rPr>
+        <w:t>Mit argsparse4j ist die Parameterverarbeitung ganz simple.</w:t>
+      </w:r>
+      <w:r>
+        <w:rPr>
+          <w:lang w:val="de-AT"/>
+        </w:rPr>
+        <w:t xml:space="preserve"> Einen </w:t>
+      </w:r>
+      <w:proofErr w:type="spellStart"/>
+      <w:r>
+        <w:rPr>
+          <w:lang w:val="de-AT"/>
+        </w:rPr>
+        <w:t>ArgumentParser</w:t>
+      </w:r>
+      <w:proofErr w:type="spellEnd"/>
+      <w:r>
+        <w:rPr>
+          <w:lang w:val="de-AT"/>
+        </w:rPr>
+        <w:t xml:space="preserve"> fügt man </w:t>
+      </w:r>
+      <w:r>
+        <w:rPr>
+          <w:lang w:val="de-AT"/>
+        </w:rPr>
+        <w:t>mehreren Argumenten</w:t>
+      </w:r>
+      <w:r>
+        <w:rPr>
+          <w:lang w:val="de-AT"/>
+        </w:rPr>
+        <w:t xml:space="preserve"> hinzu,</w:t>
+      </w:r>
+      <w:r>
+        <w:rPr>
+          <w:lang w:val="de-AT"/>
+        </w:rPr>
+        <w:t xml:space="preserve"> dies ist z.B</w:t>
+      </w:r>
+      <w:r>
+        <w:rPr>
+          <w:lang w:val="de-AT"/>
+        </w:rPr>
+        <w:t>. „-t</w:t>
+      </w:r>
+      <w:r>
+        <w:rPr>
+          <w:lang w:val="de-AT"/>
+        </w:rPr>
+        <w:t xml:space="preserve">“. </w:t>
+      </w:r>
+      <w:r>
+        <w:rPr>
+          <w:lang w:val="de-AT"/>
+        </w:rPr>
+        <w:t>Für dieses Argument kann man einiges festsetzen, benutzt habe ich:</w:t>
+      </w:r>
+    </w:p>
+    <w:p>
+      <w:pPr>
+        <w:pStyle w:val="KeinLeerraum"/>
+      </w:pPr>
+      <w:r>
         <w:t>.</w:t>
       </w:r>
-    </w:p>
-    <w:p>
-      <w:pPr>
-        <w:pStyle w:val="berschrift2"/>
-        <w:rPr>
-          <w:lang w:val="de-AT"/>
-        </w:rPr>
-      </w:pPr>
-      <w:r>
-        <w:rPr>
-          <w:lang w:val="de-AT"/>
-        </w:rPr>
-        <w:t>Parameterverarbeitung</w:t>
-      </w:r>
-    </w:p>
-    <w:p>
-      <w:pPr>
-        <w:rPr>
-          <w:lang w:val="de-AT"/>
-        </w:rPr>
-      </w:pPr>
-      <w:r>
-        <w:rPr>
-          <w:lang w:val="de-AT"/>
-        </w:rPr>
-        <w:t>Mit argsparse4j ist die Parameterverarbeitung ganz simple.</w:t>
-      </w:r>
-      <w:r>
-        <w:rPr>
-          <w:lang w:val="de-AT"/>
-        </w:rPr>
-        <w:t xml:space="preserve"> Einen ArgumentParser fügt man </w:t>
-      </w:r>
-      <w:r>
-        <w:rPr>
-          <w:lang w:val="de-AT"/>
-        </w:rPr>
-        <w:t>mehreren Argumenten</w:t>
-      </w:r>
-      <w:r>
-        <w:rPr>
-          <w:lang w:val="de-AT"/>
-        </w:rPr>
-        <w:t xml:space="preserve"> hinzu,</w:t>
-      </w:r>
-      <w:r>
-        <w:rPr>
-          <w:lang w:val="de-AT"/>
-        </w:rPr>
-        <w:t xml:space="preserve"> dies ist z.B</w:t>
-      </w:r>
-      <w:r>
-        <w:rPr>
-          <w:lang w:val="de-AT"/>
-        </w:rPr>
-        <w:t>. „-t</w:t>
-      </w:r>
-      <w:r>
-        <w:rPr>
-          <w:lang w:val="de-AT"/>
-        </w:rPr>
-        <w:t xml:space="preserve">“. </w:t>
-      </w:r>
-      <w:r>
-        <w:rPr>
-          <w:lang w:val="de-AT"/>
-        </w:rPr>
-        <w:t>Für dieses Argument kann man einiges festsetzen, benutzt habe ich:</w:t>
-      </w:r>
-    </w:p>
-    <w:p>
-      <w:pPr>
-        <w:pStyle w:val="KeinLeerraum"/>
-      </w:pPr>
-      <w:r>
-        <w:t>.choices</w:t>
-      </w:r>
-      <w:r>
-        <w:t>(“ASC”,”DESC”)</w:t>
+      <w:proofErr w:type="spellStart"/>
+      <w:r>
+        <w:t>choices</w:t>
+      </w:r>
+      <w:proofErr w:type="spellEnd"/>
+      <w:r>
+        <w:t>(“ASC”</w:t>
+      </w:r>
+      <w:proofErr w:type="gramStart"/>
+      <w:r>
+        <w:t>,”</w:t>
+      </w:r>
+      <w:proofErr w:type="gramEnd"/>
+      <w:r>
+        <w:t>DESC”)</w:t>
       </w:r>
       <w:r>
         <w:tab/>
@@ -2154,10 +2575,47 @@
         <w:pStyle w:val="KeinLeerraum"/>
       </w:pPr>
       <w:r>
-        <w:t>.help</w:t>
-      </w:r>
-      <w:r>
-        <w:t>(“The name of the user”)</w:t>
+        <w:t>.</w:t>
+      </w:r>
+      <w:proofErr w:type="spellStart"/>
+      <w:r>
+        <w:t>help</w:t>
+      </w:r>
+      <w:proofErr w:type="spellEnd"/>
+      <w:r>
+        <w:t xml:space="preserve">(“The </w:t>
+      </w:r>
+      <w:proofErr w:type="spellStart"/>
+      <w:r>
+        <w:t>name</w:t>
+      </w:r>
+      <w:proofErr w:type="spellEnd"/>
+      <w:r>
+        <w:t xml:space="preserve"> </w:t>
+      </w:r>
+      <w:proofErr w:type="spellStart"/>
+      <w:r>
+        <w:t>of</w:t>
+      </w:r>
+      <w:proofErr w:type="spellEnd"/>
+      <w:r>
+        <w:t xml:space="preserve"> </w:t>
+      </w:r>
+      <w:proofErr w:type="spellStart"/>
+      <w:r>
+        <w:t>the</w:t>
+      </w:r>
+      <w:proofErr w:type="spellEnd"/>
+      <w:r>
+        <w:t xml:space="preserve"> </w:t>
+      </w:r>
+      <w:proofErr w:type="spellStart"/>
+      <w:r>
+        <w:t>user</w:t>
+      </w:r>
+      <w:proofErr w:type="spellEnd"/>
+      <w:r>
+        <w:t>”)</w:t>
       </w:r>
       <w:r>
         <w:tab/>
@@ -2172,10 +2630,23 @@
         <w:pStyle w:val="KeinLeerraum"/>
       </w:pPr>
       <w:r>
-        <w:t>.setDefault</w:t>
-      </w:r>
-      <w:r>
-        <w:t>(“localhost”)</w:t>
+        <w:t>.</w:t>
+      </w:r>
+      <w:proofErr w:type="spellStart"/>
+      <w:r>
+        <w:t>setDefault</w:t>
+      </w:r>
+      <w:proofErr w:type="spellEnd"/>
+      <w:r>
+        <w:t>(“</w:t>
+      </w:r>
+      <w:proofErr w:type="spellStart"/>
+      <w:r>
+        <w:t>localhost</w:t>
+      </w:r>
+      <w:proofErr w:type="spellEnd"/>
+      <w:r>
+        <w:t>”)</w:t>
       </w:r>
       <w:r>
         <w:tab/>
@@ -2193,7 +2664,23 @@
         <w:pStyle w:val="KeinLeerraum"/>
       </w:pPr>
       <w:r>
-        <w:t>.requires(true)</w:t>
+        <w:t>.</w:t>
+      </w:r>
+      <w:proofErr w:type="spellStart"/>
+      <w:r>
+        <w:t>requires</w:t>
+      </w:r>
+      <w:proofErr w:type="spellEnd"/>
+      <w:r>
+        <w:t>(</w:t>
+      </w:r>
+      <w:proofErr w:type="spellStart"/>
+      <w:r>
+        <w:t>true</w:t>
+      </w:r>
+      <w:proofErr w:type="spellEnd"/>
+      <w:r>
+        <w:t>)</w:t>
       </w:r>
       <w:r>
         <w:tab/>
@@ -2214,8 +2701,13 @@
         <w:t>es Argument MUSS gesetzt werden!</w:t>
       </w:r>
       <w:r>
-        <w:t xml:space="preserve"> Default: false</w:t>
-      </w:r>
+        <w:t xml:space="preserve"> Default: </w:t>
+      </w:r>
+      <w:proofErr w:type="spellStart"/>
+      <w:r>
+        <w:t>false</w:t>
+      </w:r>
+      <w:proofErr w:type="spellEnd"/>
     </w:p>
     <w:p>
       <w:pPr>
@@ -2240,32 +2732,92 @@
           <w:color w:val="215868" w:themeColor="accent5" w:themeShade="80"/>
           <w:lang w:val="de-AT"/>
         </w:rPr>
-        <w:t>Namespace res = parser.parseArgs(args);</w:t>
-      </w:r>
+        <w:t xml:space="preserve">Namespace </w:t>
+      </w:r>
+      <w:proofErr w:type="spellStart"/>
       <w:r>
         <w:rPr>
           <w:i/>
           <w:color w:val="215868" w:themeColor="accent5" w:themeShade="80"/>
           <w:lang w:val="de-AT"/>
         </w:rPr>
+        <w:t>res</w:t>
+      </w:r>
+      <w:proofErr w:type="spellEnd"/>
+      <w:r>
+        <w:rPr>
+          <w:i/>
+          <w:color w:val="215868" w:themeColor="accent5" w:themeShade="80"/>
+          <w:lang w:val="de-AT"/>
+        </w:rPr>
+        <w:t xml:space="preserve"> = </w:t>
+      </w:r>
+      <w:proofErr w:type="spellStart"/>
+      <w:r>
+        <w:rPr>
+          <w:i/>
+          <w:color w:val="215868" w:themeColor="accent5" w:themeShade="80"/>
+          <w:lang w:val="de-AT"/>
+        </w:rPr>
+        <w:t>parser.parseArgs</w:t>
+      </w:r>
+      <w:proofErr w:type="spellEnd"/>
+      <w:r>
+        <w:rPr>
+          <w:i/>
+          <w:color w:val="215868" w:themeColor="accent5" w:themeShade="80"/>
+          <w:lang w:val="de-AT"/>
+        </w:rPr>
+        <w:t>(</w:t>
+      </w:r>
+      <w:proofErr w:type="spellStart"/>
+      <w:r>
+        <w:rPr>
+          <w:i/>
+          <w:color w:val="215868" w:themeColor="accent5" w:themeShade="80"/>
+          <w:lang w:val="de-AT"/>
+        </w:rPr>
+        <w:t>args</w:t>
+      </w:r>
+      <w:proofErr w:type="spellEnd"/>
+      <w:r>
+        <w:rPr>
+          <w:i/>
+          <w:color w:val="215868" w:themeColor="accent5" w:themeShade="80"/>
+          <w:lang w:val="de-AT"/>
+        </w:rPr>
+        <w:t xml:space="preserve">); </w:t>
+      </w:r>
+      <w:r>
+        <w:rPr>
+          <w:lang w:val="de-AT"/>
+        </w:rPr>
+        <w:t xml:space="preserve">kann man den Parser </w:t>
+      </w:r>
+      <w:proofErr w:type="spellStart"/>
+      <w:r>
+        <w:rPr>
+          <w:lang w:val="de-AT"/>
+        </w:rPr>
+        <w:t>args</w:t>
+      </w:r>
+      <w:proofErr w:type="spellEnd"/>
+      <w:r>
+        <w:rPr>
+          <w:lang w:val="de-AT"/>
+        </w:rPr>
+        <w:t xml:space="preserve"> hinzufügen, Fehlermeldungen werden selbst geschrieben sowie die Hilfe.</w:t>
+      </w:r>
+      <w:r>
+        <w:rPr>
+          <w:lang w:val="de-AT"/>
+        </w:rPr>
         <w:t xml:space="preserve"> </w:t>
       </w:r>
       <w:r>
         <w:rPr>
           <w:lang w:val="de-AT"/>
         </w:rPr>
-        <w:t>kann man den Parser args hinzufügen, Fehlermeldungen werden selbst geschrieben sowie die Hilfe.</w:t>
-      </w:r>
-      <w:r>
-        <w:rPr>
-          <w:lang w:val="de-AT"/>
-        </w:rPr>
-        <w:t xml:space="preserve"> </w:t>
-      </w:r>
-      <w:r>
-        <w:rPr>
-          <w:lang w:val="de-AT"/>
-        </w:rPr>
         <w:t>Wenn man sich minimal vertippt kommt auch ein Vorschlag was man meinen hätte können.</w:t>
       </w:r>
     </w:p>
@@ -2291,7 +2843,21 @@
         <w:rPr>
           <w:lang w:val="de-AT"/>
         </w:rPr>
-        <w:t xml:space="preserve"> Beispielcode war, dass die Hilfe mit –h und –help aufrufbar ist, jedoch das –h für den Host verwendet werden soll. </w:t>
+        <w:t xml:space="preserve"> Beispielcode war, dass die Hilfe mit –h und –</w:t>
+      </w:r>
+      <w:proofErr w:type="spellStart"/>
+      <w:r>
+        <w:rPr>
+          <w:lang w:val="de-AT"/>
+        </w:rPr>
+        <w:t>help</w:t>
+      </w:r>
+      <w:proofErr w:type="spellEnd"/>
+      <w:r>
+        <w:rPr>
+          <w:lang w:val="de-AT"/>
+        </w:rPr>
+        <w:t xml:space="preserve"> aufrufbar ist, jedoch das –h für den Host verwendet werden soll. </w:t>
       </w:r>
       <w:r>
         <w:rPr>
@@ -2308,32 +2874,124 @@
           <w:lang w:val="de-AT" w:eastAsia="de-AT"/>
         </w:rPr>
       </w:pPr>
+      <w:proofErr w:type="spellStart"/>
       <w:r>
         <w:rPr>
           <w:i/>
           <w:color w:val="215868" w:themeColor="accent5" w:themeShade="80"/>
           <w:lang w:val="de-AT" w:eastAsia="de-AT"/>
         </w:rPr>
-        <w:t>ArgumentParser parser = ArgumentParsers.newArgumentParser("prog")</w:t>
-      </w:r>
-    </w:p>
-    <w:p>
-      <w:pPr>
-        <w:rPr>
-          <w:lang w:val="de-AT"/>
-        </w:rPr>
-      </w:pPr>
-      <w:r>
-        <w:rPr>
+        <w:t>ArgumentParser</w:t>
+      </w:r>
+      <w:proofErr w:type="spellEnd"/>
+      <w:r>
+        <w:rPr>
+          <w:i/>
+          <w:color w:val="215868" w:themeColor="accent5" w:themeShade="80"/>
           <w:lang w:val="de-AT" w:eastAsia="de-AT"/>
         </w:rPr>
-        <w:t xml:space="preserve">Mit einer kurzen Einsicht in die JavaDoc erkennt man </w:t>
-      </w:r>
-      <w:r>
-        <w:rPr>
+        <w:t xml:space="preserve"> </w:t>
+      </w:r>
+      <w:proofErr w:type="spellStart"/>
+      <w:r>
+        <w:rPr>
+          <w:i/>
+          <w:color w:val="215868" w:themeColor="accent5" w:themeShade="80"/>
           <w:lang w:val="de-AT" w:eastAsia="de-AT"/>
         </w:rPr>
-        <w:t>das ArgumentParser ein Interface ist und es sin</w:t>
+        <w:t>parser</w:t>
+      </w:r>
+      <w:proofErr w:type="spellEnd"/>
+      <w:r>
+        <w:rPr>
+          <w:i/>
+          <w:color w:val="215868" w:themeColor="accent5" w:themeShade="80"/>
+          <w:lang w:val="de-AT" w:eastAsia="de-AT"/>
+        </w:rPr>
+        <w:t xml:space="preserve"> = </w:t>
+      </w:r>
+      <w:proofErr w:type="spellStart"/>
+      <w:r>
+        <w:rPr>
+          <w:i/>
+          <w:color w:val="215868" w:themeColor="accent5" w:themeShade="80"/>
+          <w:lang w:val="de-AT" w:eastAsia="de-AT"/>
+        </w:rPr>
+        <w:t>ArgumentParsers.newArgumentParser</w:t>
+      </w:r>
+      <w:proofErr w:type="spellEnd"/>
+      <w:r>
+        <w:rPr>
+          <w:i/>
+          <w:color w:val="215868" w:themeColor="accent5" w:themeShade="80"/>
+          <w:lang w:val="de-AT" w:eastAsia="de-AT"/>
+        </w:rPr>
+        <w:t>("</w:t>
+      </w:r>
+      <w:proofErr w:type="spellStart"/>
+      <w:r>
+        <w:rPr>
+          <w:i/>
+          <w:color w:val="215868" w:themeColor="accent5" w:themeShade="80"/>
+          <w:lang w:val="de-AT" w:eastAsia="de-AT"/>
+        </w:rPr>
+        <w:t>prog</w:t>
+      </w:r>
+      <w:proofErr w:type="spellEnd"/>
+      <w:r>
+        <w:rPr>
+          <w:i/>
+          <w:color w:val="215868" w:themeColor="accent5" w:themeShade="80"/>
+          <w:lang w:val="de-AT" w:eastAsia="de-AT"/>
+        </w:rPr>
+        <w:t>")</w:t>
+      </w:r>
+    </w:p>
+    <w:p>
+      <w:pPr>
+        <w:rPr>
+          <w:lang w:val="de-AT"/>
+        </w:rPr>
+      </w:pPr>
+      <w:r>
+        <w:rPr>
+          <w:lang w:val="de-AT" w:eastAsia="de-AT"/>
+        </w:rPr>
+        <w:t xml:space="preserve">Mit einer kurzen Einsicht in die </w:t>
+      </w:r>
+      <w:proofErr w:type="spellStart"/>
+      <w:r>
+        <w:rPr>
+          <w:lang w:val="de-AT" w:eastAsia="de-AT"/>
+        </w:rPr>
+        <w:t>JavaDoc</w:t>
+      </w:r>
+      <w:proofErr w:type="spellEnd"/>
+      <w:r>
+        <w:rPr>
+          <w:lang w:val="de-AT" w:eastAsia="de-AT"/>
+        </w:rPr>
+        <w:t xml:space="preserve"> erkennt man </w:t>
+      </w:r>
+      <w:r>
+        <w:rPr>
+          <w:lang w:val="de-AT" w:eastAsia="de-AT"/>
+        </w:rPr>
+        <w:t xml:space="preserve">das </w:t>
+      </w:r>
+      <w:proofErr w:type="spellStart"/>
+      <w:r>
+        <w:rPr>
+          <w:lang w:val="de-AT" w:eastAsia="de-AT"/>
+        </w:rPr>
+        <w:t>ArgumentParser</w:t>
+      </w:r>
+      <w:proofErr w:type="spellEnd"/>
+      <w:r>
+        <w:rPr>
+          <w:lang w:val="de-AT" w:eastAsia="de-AT"/>
+        </w:rPr>
+        <w:t xml:space="preserve"> ein Interface ist und es sin</w:t>
       </w:r>
       <w:r>
         <w:rPr>
@@ -2342,12 +3000,14 @@
         <w:t xml:space="preserve">nvoll ist dass man </w:t>
       </w:r>
       <w:hyperlink r:id="rId10" w:tooltip="class in net.sourceforge.argparse4j.internal" w:history="1">
+        <w:proofErr w:type="spellStart"/>
         <w:r>
           <w:rPr>
             <w:lang w:val="de-AT"/>
           </w:rPr>
           <w:t>ArgumentParserImpl</w:t>
         </w:r>
+        <w:proofErr w:type="spellEnd"/>
       </w:hyperlink>
       <w:r>
         <w:rPr>
@@ -2356,12 +3016,14 @@
         <w:t xml:space="preserve">, </w:t>
       </w:r>
       <w:hyperlink r:id="rId11" w:tooltip="class in net.sourceforge.argparse4j.internal" w:history="1">
+        <w:proofErr w:type="spellStart"/>
         <w:r>
           <w:rPr>
             <w:lang w:val="de-AT"/>
           </w:rPr>
           <w:t>SubparserImpl</w:t>
         </w:r>
+        <w:proofErr w:type="spellEnd"/>
       </w:hyperlink>
       <w:r>
         <w:rPr>
@@ -2373,13 +3035,41 @@
         <w:rPr>
           <w:lang w:val="de-AT"/>
         </w:rPr>
-        <w:t xml:space="preserve">implementiert ArgumentParser). </w:t>
-      </w:r>
-      <w:r>
-        <w:rPr>
-          <w:lang w:val="de-AT"/>
-        </w:rPr>
-        <w:t>In einen Konstruktor von ArgumentParserImpl kann man dann die Hilfe ausstellen.</w:t>
+        <w:t xml:space="preserve">implementiert </w:t>
+      </w:r>
+      <w:proofErr w:type="spellStart"/>
+      <w:r>
+        <w:rPr>
+          <w:lang w:val="de-AT"/>
+        </w:rPr>
+        <w:t>ArgumentParser</w:t>
+      </w:r>
+      <w:proofErr w:type="spellEnd"/>
+      <w:r>
+        <w:rPr>
+          <w:lang w:val="de-AT"/>
+        </w:rPr>
+        <w:t xml:space="preserve">). </w:t>
+      </w:r>
+      <w:r>
+        <w:rPr>
+          <w:lang w:val="de-AT"/>
+        </w:rPr>
+        <w:t xml:space="preserve">In einen Konstruktor von </w:t>
+      </w:r>
+      <w:proofErr w:type="spellStart"/>
+      <w:r>
+        <w:rPr>
+          <w:lang w:val="de-AT"/>
+        </w:rPr>
+        <w:t>ArgumentParserImpl</w:t>
+      </w:r>
+      <w:proofErr w:type="spellEnd"/>
+      <w:r>
+        <w:rPr>
+          <w:lang w:val="de-AT"/>
+        </w:rPr>
+        <w:t xml:space="preserve"> kann man dann die Hilfe ausstellen.</w:t>
       </w:r>
       <w:r>
         <w:rPr>
@@ -2391,7 +3081,35 @@
         <w:rPr>
           <w:lang w:val="de-AT"/>
         </w:rPr>
-        <w:t xml:space="preserve">Mit .addArgument() kann man wieder –help hinzufügen und </w:t>
+        <w:t>Mit .</w:t>
+      </w:r>
+      <w:proofErr w:type="spellStart"/>
+      <w:r>
+        <w:rPr>
+          <w:lang w:val="de-AT"/>
+        </w:rPr>
+        <w:t>addArgument</w:t>
+      </w:r>
+      <w:proofErr w:type="spellEnd"/>
+      <w:r>
+        <w:rPr>
+          <w:lang w:val="de-AT"/>
+        </w:rPr>
+        <w:t>() kann man wieder –</w:t>
+      </w:r>
+      <w:proofErr w:type="spellStart"/>
+      <w:r>
+        <w:rPr>
+          <w:lang w:val="de-AT"/>
+        </w:rPr>
+        <w:t>help</w:t>
+      </w:r>
+      <w:proofErr w:type="spellEnd"/>
+      <w:r>
+        <w:rPr>
+          <w:lang w:val="de-AT"/>
+        </w:rPr>
+        <w:t xml:space="preserve"> hinzufügen und </w:t>
       </w:r>
       <w:r>
         <w:rPr>
@@ -2403,86 +3121,1394 @@
     <w:p>
       <w:pPr>
         <w:pStyle w:val="berschrift2"/>
-        <w:rPr>
-          <w:lang w:val="de-AT"/>
-        </w:rPr>
-      </w:pPr>
-      <w:r>
-        <w:rPr>
-          <w:lang w:val="de-AT"/>
-        </w:rPr>
+      </w:pPr>
+      <w:r>
         <w:t>Connection</w:t>
       </w:r>
     </w:p>
     <w:p>
-      <w:pPr>
-        <w:rPr>
-          <w:lang w:val="de-AT"/>
-        </w:rPr>
-      </w:pPr>
-      <w:bookmarkStart w:id="5" w:name="_GoBack"/>
+      <w:r>
+        <w:t xml:space="preserve">Grundlage für die Verbindung ist eine </w:t>
+      </w:r>
+      <w:proofErr w:type="spellStart"/>
+      <w:r>
+        <w:t>java.sql.Connection</w:t>
+      </w:r>
+      <w:proofErr w:type="spellEnd"/>
+      <w:r>
+        <w:t xml:space="preserve">. Diese benötigt Informationen zur Verbindung, die von </w:t>
+      </w:r>
+      <w:proofErr w:type="spellStart"/>
+      <w:r>
+        <w:t>MysqlDataSource</w:t>
+      </w:r>
+      <w:proofErr w:type="spellEnd"/>
+      <w:r>
+        <w:t xml:space="preserve"> mit</w:t>
+      </w:r>
+      <w:r>
+        <w:t xml:space="preserve"> der Methode .</w:t>
+      </w:r>
+      <w:proofErr w:type="spellStart"/>
+      <w:r>
+        <w:t>getConnection</w:t>
+      </w:r>
+      <w:proofErr w:type="spellEnd"/>
+      <w:r>
+        <w:t xml:space="preserve">() geholt wird. </w:t>
+      </w:r>
+      <w:r>
+        <w:t xml:space="preserve">Im Grunde sieht das so aus: </w:t>
+      </w:r>
+    </w:p>
+    <w:p>
+      <w:pPr>
+        <w:autoSpaceDE w:val="0"/>
+        <w:autoSpaceDN w:val="0"/>
+        <w:adjustRightInd w:val="0"/>
+        <w:spacing w:after="0" w:line="240" w:lineRule="auto"/>
+        <w:rPr>
+          <w:rFonts w:ascii="Consolas" w:hAnsi="Consolas" w:cs="Consolas"/>
+          <w:color w:val="7030A0"/>
+          <w:sz w:val="20"/>
+          <w:szCs w:val="20"/>
+          <w:lang w:val="de-AT"/>
+        </w:rPr>
+      </w:pPr>
+      <w:proofErr w:type="spellStart"/>
+      <w:r>
+        <w:rPr>
+          <w:rFonts w:ascii="Consolas" w:hAnsi="Consolas" w:cs="Consolas"/>
+          <w:color w:val="7030A0"/>
+          <w:sz w:val="20"/>
+          <w:szCs w:val="20"/>
+          <w:lang w:val="de-AT"/>
+        </w:rPr>
+        <w:t>MysqlDataSource</w:t>
+      </w:r>
+      <w:proofErr w:type="spellEnd"/>
+      <w:r>
+        <w:rPr>
+          <w:rFonts w:ascii="Consolas" w:hAnsi="Consolas" w:cs="Consolas"/>
+          <w:color w:val="7030A0"/>
+          <w:sz w:val="20"/>
+          <w:szCs w:val="20"/>
+          <w:lang w:val="de-AT"/>
+        </w:rPr>
+        <w:t xml:space="preserve"> </w:t>
+      </w:r>
+      <w:proofErr w:type="spellStart"/>
+      <w:r>
+        <w:rPr>
+          <w:rFonts w:ascii="Consolas" w:hAnsi="Consolas" w:cs="Consolas"/>
+          <w:color w:val="7030A0"/>
+          <w:sz w:val="20"/>
+          <w:szCs w:val="20"/>
+          <w:lang w:val="de-AT"/>
+        </w:rPr>
+        <w:t>ds</w:t>
+      </w:r>
+      <w:proofErr w:type="spellEnd"/>
+      <w:r>
+        <w:rPr>
+          <w:rFonts w:ascii="Consolas" w:hAnsi="Consolas" w:cs="Consolas"/>
+          <w:color w:val="7030A0"/>
+          <w:sz w:val="20"/>
+          <w:szCs w:val="20"/>
+          <w:lang w:val="de-AT"/>
+        </w:rPr>
+        <w:t xml:space="preserve"> = </w:t>
+      </w:r>
+      <w:proofErr w:type="spellStart"/>
+      <w:r>
+        <w:rPr>
+          <w:rFonts w:ascii="Consolas" w:hAnsi="Consolas" w:cs="Consolas"/>
+          <w:b/>
+          <w:bCs/>
+          <w:color w:val="7030A0"/>
+          <w:sz w:val="20"/>
+          <w:szCs w:val="20"/>
+          <w:lang w:val="de-AT"/>
+        </w:rPr>
+        <w:t>new</w:t>
+      </w:r>
+      <w:proofErr w:type="spellEnd"/>
+      <w:r>
+        <w:rPr>
+          <w:rFonts w:ascii="Consolas" w:hAnsi="Consolas" w:cs="Consolas"/>
+          <w:color w:val="7030A0"/>
+          <w:sz w:val="20"/>
+          <w:szCs w:val="20"/>
+          <w:lang w:val="de-AT"/>
+        </w:rPr>
+        <w:t xml:space="preserve"> </w:t>
+      </w:r>
+      <w:proofErr w:type="spellStart"/>
+      <w:r>
+        <w:rPr>
+          <w:rFonts w:ascii="Consolas" w:hAnsi="Consolas" w:cs="Consolas"/>
+          <w:color w:val="7030A0"/>
+          <w:sz w:val="20"/>
+          <w:szCs w:val="20"/>
+          <w:lang w:val="de-AT"/>
+        </w:rPr>
+        <w:t>MysqlDataSource</w:t>
+      </w:r>
+      <w:proofErr w:type="spellEnd"/>
+      <w:r>
+        <w:rPr>
+          <w:rFonts w:ascii="Consolas" w:hAnsi="Consolas" w:cs="Consolas"/>
+          <w:color w:val="7030A0"/>
+          <w:sz w:val="20"/>
+          <w:szCs w:val="20"/>
+          <w:lang w:val="de-AT"/>
+        </w:rPr>
+        <w:t>();</w:t>
+      </w:r>
+    </w:p>
+    <w:p>
+      <w:pPr>
+        <w:autoSpaceDE w:val="0"/>
+        <w:autoSpaceDN w:val="0"/>
+        <w:adjustRightInd w:val="0"/>
+        <w:spacing w:after="0" w:line="240" w:lineRule="auto"/>
+        <w:rPr>
+          <w:rFonts w:ascii="Consolas" w:hAnsi="Consolas" w:cs="Consolas"/>
+          <w:color w:val="7030A0"/>
+          <w:sz w:val="20"/>
+          <w:szCs w:val="20"/>
+        </w:rPr>
+      </w:pPr>
+      <w:r>
+        <w:rPr>
+          <w:rFonts w:ascii="Consolas" w:hAnsi="Consolas" w:cs="Consolas"/>
+          <w:color w:val="7030A0"/>
+          <w:sz w:val="20"/>
+          <w:szCs w:val="20"/>
+          <w:lang w:val="de-AT"/>
+        </w:rPr>
+        <w:tab/>
+      </w:r>
+      <w:r>
+        <w:rPr>
+          <w:rFonts w:ascii="Consolas" w:hAnsi="Consolas" w:cs="Consolas"/>
+          <w:color w:val="7030A0"/>
+          <w:sz w:val="20"/>
+          <w:szCs w:val="20"/>
+          <w:lang w:val="de-AT"/>
+        </w:rPr>
+        <w:tab/>
+      </w:r>
+      <w:proofErr w:type="spellStart"/>
+      <w:proofErr w:type="gramStart"/>
+      <w:r>
+        <w:rPr>
+          <w:rFonts w:ascii="Consolas" w:hAnsi="Consolas" w:cs="Consolas"/>
+          <w:color w:val="7030A0"/>
+          <w:sz w:val="20"/>
+          <w:szCs w:val="20"/>
+        </w:rPr>
+        <w:t>ds.setServerName</w:t>
+      </w:r>
+      <w:proofErr w:type="spellEnd"/>
+      <w:r>
+        <w:rPr>
+          <w:rFonts w:ascii="Consolas" w:hAnsi="Consolas" w:cs="Consolas"/>
+          <w:color w:val="7030A0"/>
+          <w:sz w:val="20"/>
+          <w:szCs w:val="20"/>
+        </w:rPr>
+        <w:t>(</w:t>
+      </w:r>
+      <w:proofErr w:type="gramEnd"/>
+      <w:r>
+        <w:rPr>
+          <w:rFonts w:ascii="Consolas" w:hAnsi="Consolas" w:cs="Consolas"/>
+          <w:color w:val="7030A0"/>
+          <w:sz w:val="20"/>
+          <w:szCs w:val="20"/>
+        </w:rPr>
+        <w:t>hostname);</w:t>
+      </w:r>
+    </w:p>
+    <w:p>
+      <w:pPr>
+        <w:autoSpaceDE w:val="0"/>
+        <w:autoSpaceDN w:val="0"/>
+        <w:adjustRightInd w:val="0"/>
+        <w:spacing w:after="0" w:line="240" w:lineRule="auto"/>
+        <w:rPr>
+          <w:rFonts w:ascii="Consolas" w:hAnsi="Consolas" w:cs="Consolas"/>
+          <w:color w:val="7030A0"/>
+          <w:sz w:val="20"/>
+          <w:szCs w:val="20"/>
+        </w:rPr>
+      </w:pPr>
+      <w:r>
+        <w:rPr>
+          <w:rFonts w:ascii="Consolas" w:hAnsi="Consolas" w:cs="Consolas"/>
+          <w:color w:val="7030A0"/>
+          <w:sz w:val="20"/>
+          <w:szCs w:val="20"/>
+        </w:rPr>
+        <w:tab/>
+      </w:r>
+      <w:r>
+        <w:rPr>
+          <w:rFonts w:ascii="Consolas" w:hAnsi="Consolas" w:cs="Consolas"/>
+          <w:color w:val="7030A0"/>
+          <w:sz w:val="20"/>
+          <w:szCs w:val="20"/>
+        </w:rPr>
+        <w:tab/>
+      </w:r>
+      <w:proofErr w:type="spellStart"/>
+      <w:proofErr w:type="gramStart"/>
+      <w:r>
+        <w:rPr>
+          <w:rFonts w:ascii="Consolas" w:hAnsi="Consolas" w:cs="Consolas"/>
+          <w:color w:val="7030A0"/>
+          <w:sz w:val="20"/>
+          <w:szCs w:val="20"/>
+        </w:rPr>
+        <w:t>ds.setUser</w:t>
+      </w:r>
+      <w:proofErr w:type="spellEnd"/>
+      <w:r>
+        <w:rPr>
+          <w:rFonts w:ascii="Consolas" w:hAnsi="Consolas" w:cs="Consolas"/>
+          <w:color w:val="7030A0"/>
+          <w:sz w:val="20"/>
+          <w:szCs w:val="20"/>
+        </w:rPr>
+        <w:t>(</w:t>
+      </w:r>
+      <w:proofErr w:type="gramEnd"/>
+      <w:r>
+        <w:rPr>
+          <w:rFonts w:ascii="Consolas" w:hAnsi="Consolas" w:cs="Consolas"/>
+          <w:color w:val="7030A0"/>
+          <w:sz w:val="20"/>
+          <w:szCs w:val="20"/>
+        </w:rPr>
+        <w:t>user);</w:t>
+      </w:r>
+    </w:p>
+    <w:p>
+      <w:pPr>
+        <w:autoSpaceDE w:val="0"/>
+        <w:autoSpaceDN w:val="0"/>
+        <w:adjustRightInd w:val="0"/>
+        <w:spacing w:after="0" w:line="240" w:lineRule="auto"/>
+        <w:rPr>
+          <w:rFonts w:ascii="Consolas" w:hAnsi="Consolas" w:cs="Consolas"/>
+          <w:color w:val="7030A0"/>
+          <w:sz w:val="20"/>
+          <w:szCs w:val="20"/>
+        </w:rPr>
+      </w:pPr>
+      <w:r>
+        <w:rPr>
+          <w:rFonts w:ascii="Consolas" w:hAnsi="Consolas" w:cs="Consolas"/>
+          <w:color w:val="7030A0"/>
+          <w:sz w:val="20"/>
+          <w:szCs w:val="20"/>
+        </w:rPr>
+        <w:tab/>
+      </w:r>
+      <w:r>
+        <w:rPr>
+          <w:rFonts w:ascii="Consolas" w:hAnsi="Consolas" w:cs="Consolas"/>
+          <w:color w:val="7030A0"/>
+          <w:sz w:val="20"/>
+          <w:szCs w:val="20"/>
+        </w:rPr>
+        <w:tab/>
+      </w:r>
+      <w:proofErr w:type="spellStart"/>
+      <w:proofErr w:type="gramStart"/>
+      <w:r>
+        <w:rPr>
+          <w:rFonts w:ascii="Consolas" w:hAnsi="Consolas" w:cs="Consolas"/>
+          <w:color w:val="7030A0"/>
+          <w:sz w:val="20"/>
+          <w:szCs w:val="20"/>
+        </w:rPr>
+        <w:t>ds.setPassword</w:t>
+      </w:r>
+      <w:proofErr w:type="spellEnd"/>
+      <w:r>
+        <w:rPr>
+          <w:rFonts w:ascii="Consolas" w:hAnsi="Consolas" w:cs="Consolas"/>
+          <w:color w:val="7030A0"/>
+          <w:sz w:val="20"/>
+          <w:szCs w:val="20"/>
+        </w:rPr>
+        <w:t>(</w:t>
+      </w:r>
+      <w:proofErr w:type="gramEnd"/>
+      <w:r>
+        <w:rPr>
+          <w:rFonts w:ascii="Consolas" w:hAnsi="Consolas" w:cs="Consolas"/>
+          <w:color w:val="7030A0"/>
+          <w:sz w:val="20"/>
+          <w:szCs w:val="20"/>
+        </w:rPr>
+        <w:t>password);</w:t>
+      </w:r>
+    </w:p>
+    <w:p>
+      <w:pPr>
+        <w:autoSpaceDE w:val="0"/>
+        <w:autoSpaceDN w:val="0"/>
+        <w:adjustRightInd w:val="0"/>
+        <w:spacing w:after="0" w:line="240" w:lineRule="auto"/>
+        <w:rPr>
+          <w:rFonts w:ascii="Consolas" w:hAnsi="Consolas" w:cs="Consolas"/>
+          <w:color w:val="7030A0"/>
+          <w:sz w:val="20"/>
+          <w:szCs w:val="20"/>
+        </w:rPr>
+      </w:pPr>
+      <w:r>
+        <w:rPr>
+          <w:rFonts w:ascii="Consolas" w:hAnsi="Consolas" w:cs="Consolas"/>
+          <w:color w:val="7030A0"/>
+          <w:sz w:val="20"/>
+          <w:szCs w:val="20"/>
+        </w:rPr>
+        <w:tab/>
+      </w:r>
+      <w:r>
+        <w:rPr>
+          <w:rFonts w:ascii="Consolas" w:hAnsi="Consolas" w:cs="Consolas"/>
+          <w:color w:val="7030A0"/>
+          <w:sz w:val="20"/>
+          <w:szCs w:val="20"/>
+        </w:rPr>
+        <w:tab/>
+      </w:r>
+      <w:proofErr w:type="spellStart"/>
+      <w:proofErr w:type="gramStart"/>
+      <w:r>
+        <w:rPr>
+          <w:rFonts w:ascii="Consolas" w:hAnsi="Consolas" w:cs="Consolas"/>
+          <w:color w:val="7030A0"/>
+          <w:sz w:val="20"/>
+          <w:szCs w:val="20"/>
+        </w:rPr>
+        <w:t>ds.setDatabaseName</w:t>
+      </w:r>
+      <w:proofErr w:type="spellEnd"/>
+      <w:r>
+        <w:rPr>
+          <w:rFonts w:ascii="Consolas" w:hAnsi="Consolas" w:cs="Consolas"/>
+          <w:color w:val="7030A0"/>
+          <w:sz w:val="20"/>
+          <w:szCs w:val="20"/>
+        </w:rPr>
+        <w:t>(</w:t>
+      </w:r>
+      <w:proofErr w:type="gramEnd"/>
+      <w:r>
+        <w:rPr>
+          <w:rFonts w:ascii="Consolas" w:hAnsi="Consolas" w:cs="Consolas"/>
+          <w:color w:val="7030A0"/>
+          <w:sz w:val="20"/>
+          <w:szCs w:val="20"/>
+        </w:rPr>
+        <w:t>database);</w:t>
+      </w:r>
+    </w:p>
+    <w:p>
+      <w:pPr>
+        <w:rPr>
+          <w:rFonts w:ascii="Consolas" w:hAnsi="Consolas" w:cs="Consolas"/>
+          <w:color w:val="7030A0"/>
+          <w:sz w:val="20"/>
+          <w:szCs w:val="20"/>
+        </w:rPr>
+      </w:pPr>
+      <w:r>
+        <w:rPr>
+          <w:rFonts w:ascii="Consolas" w:hAnsi="Consolas" w:cs="Consolas"/>
+          <w:color w:val="7030A0"/>
+          <w:sz w:val="20"/>
+          <w:szCs w:val="20"/>
+        </w:rPr>
+        <w:tab/>
+      </w:r>
+      <w:r>
+        <w:rPr>
+          <w:rFonts w:ascii="Consolas" w:hAnsi="Consolas" w:cs="Consolas"/>
+          <w:color w:val="7030A0"/>
+          <w:sz w:val="20"/>
+          <w:szCs w:val="20"/>
+        </w:rPr>
+        <w:tab/>
+      </w:r>
+      <w:proofErr w:type="spellStart"/>
+      <w:proofErr w:type="gramStart"/>
+      <w:r>
+        <w:rPr>
+          <w:rFonts w:ascii="Consolas" w:hAnsi="Consolas" w:cs="Consolas"/>
+          <w:color w:val="7030A0"/>
+          <w:sz w:val="20"/>
+          <w:szCs w:val="20"/>
+        </w:rPr>
+        <w:t>java.sql.Connection</w:t>
+      </w:r>
+      <w:proofErr w:type="spellEnd"/>
+      <w:proofErr w:type="gramEnd"/>
+      <w:r>
+        <w:rPr>
+          <w:rFonts w:ascii="Consolas" w:hAnsi="Consolas" w:cs="Consolas"/>
+          <w:color w:val="7030A0"/>
+          <w:sz w:val="20"/>
+          <w:szCs w:val="20"/>
+        </w:rPr>
+        <w:t xml:space="preserve"> con = </w:t>
+      </w:r>
+      <w:proofErr w:type="spellStart"/>
+      <w:r>
+        <w:rPr>
+          <w:rFonts w:ascii="Consolas" w:hAnsi="Consolas" w:cs="Consolas"/>
+          <w:color w:val="7030A0"/>
+          <w:sz w:val="20"/>
+          <w:szCs w:val="20"/>
+        </w:rPr>
+        <w:t>ds.getConnection</w:t>
+      </w:r>
+      <w:proofErr w:type="spellEnd"/>
+      <w:r>
+        <w:rPr>
+          <w:rFonts w:ascii="Consolas" w:hAnsi="Consolas" w:cs="Consolas"/>
+          <w:color w:val="7030A0"/>
+          <w:sz w:val="20"/>
+          <w:szCs w:val="20"/>
+        </w:rPr>
+        <w:t>();</w:t>
+      </w:r>
+    </w:p>
+    <w:p>
+      <w:pPr>
+        <w:pStyle w:val="berschrift2"/>
+      </w:pPr>
+      <w:proofErr w:type="spellStart"/>
+      <w:r>
+        <w:t>Abfrage</w:t>
+      </w:r>
+      <w:proofErr w:type="spellEnd"/>
+      <w:r>
+        <w:t xml:space="preserve"> der </w:t>
+      </w:r>
+      <w:proofErr w:type="spellStart"/>
+      <w:r>
+        <w:t>Tabelle</w:t>
+      </w:r>
+      <w:proofErr w:type="spellEnd"/>
+    </w:p>
+    <w:p>
+      <w:pPr>
+        <w:rPr>
+          <w:lang w:val="de-AT"/>
+        </w:rPr>
+      </w:pPr>
+      <w:r>
+        <w:rPr>
+          <w:lang w:val="de-AT"/>
+        </w:rPr>
+        <w:t>Dieser Code ist dazu zuständig, SQL-Befehle abzuschicken und sie zu speichern:</w:t>
+      </w:r>
+    </w:p>
+    <w:p>
+      <w:pPr>
+        <w:autoSpaceDE w:val="0"/>
+        <w:autoSpaceDN w:val="0"/>
+        <w:adjustRightInd w:val="0"/>
+        <w:spacing w:after="0" w:line="240" w:lineRule="auto"/>
+        <w:rPr>
+          <w:rFonts w:ascii="Consolas" w:hAnsi="Consolas" w:cs="Consolas"/>
+          <w:color w:val="7030A0"/>
+          <w:sz w:val="20"/>
+          <w:szCs w:val="20"/>
+        </w:rPr>
+      </w:pPr>
+      <w:r>
+        <w:rPr>
+          <w:rFonts w:ascii="Consolas" w:hAnsi="Consolas" w:cs="Consolas"/>
+          <w:color w:val="7030A0"/>
+          <w:sz w:val="20"/>
+          <w:szCs w:val="20"/>
+        </w:rPr>
+        <w:t xml:space="preserve">Statement </w:t>
+      </w:r>
+      <w:proofErr w:type="spellStart"/>
+      <w:r>
+        <w:rPr>
+          <w:rFonts w:ascii="Consolas" w:hAnsi="Consolas" w:cs="Consolas"/>
+          <w:color w:val="7030A0"/>
+          <w:sz w:val="20"/>
+          <w:szCs w:val="20"/>
+        </w:rPr>
+        <w:t>st</w:t>
+      </w:r>
+      <w:proofErr w:type="spellEnd"/>
+      <w:r>
+        <w:rPr>
+          <w:rFonts w:ascii="Consolas" w:hAnsi="Consolas" w:cs="Consolas"/>
+          <w:color w:val="7030A0"/>
+          <w:sz w:val="20"/>
+          <w:szCs w:val="20"/>
+        </w:rPr>
+        <w:t xml:space="preserve"> = </w:t>
+      </w:r>
+      <w:proofErr w:type="spellStart"/>
+      <w:proofErr w:type="gramStart"/>
+      <w:r>
+        <w:rPr>
+          <w:rFonts w:ascii="Consolas" w:hAnsi="Consolas" w:cs="Consolas"/>
+          <w:color w:val="7030A0"/>
+          <w:sz w:val="20"/>
+          <w:szCs w:val="20"/>
+        </w:rPr>
+        <w:t>con.createStatement</w:t>
+      </w:r>
+      <w:proofErr w:type="spellEnd"/>
+      <w:r>
+        <w:rPr>
+          <w:rFonts w:ascii="Consolas" w:hAnsi="Consolas" w:cs="Consolas"/>
+          <w:color w:val="7030A0"/>
+          <w:sz w:val="20"/>
+          <w:szCs w:val="20"/>
+        </w:rPr>
+        <w:t>(</w:t>
+      </w:r>
+      <w:proofErr w:type="gramEnd"/>
+      <w:r>
+        <w:rPr>
+          <w:rFonts w:ascii="Consolas" w:hAnsi="Consolas" w:cs="Consolas"/>
+          <w:color w:val="7030A0"/>
+          <w:sz w:val="20"/>
+          <w:szCs w:val="20"/>
+        </w:rPr>
+        <w:t>);</w:t>
+      </w:r>
+    </w:p>
+    <w:p>
+      <w:pPr>
+        <w:rPr>
+          <w:rFonts w:ascii="Consolas" w:hAnsi="Consolas" w:cs="Consolas"/>
+          <w:color w:val="7030A0"/>
+          <w:sz w:val="20"/>
+          <w:szCs w:val="20"/>
+        </w:rPr>
+      </w:pPr>
+      <w:proofErr w:type="spellStart"/>
+      <w:r>
+        <w:rPr>
+          <w:rFonts w:ascii="Consolas" w:hAnsi="Consolas" w:cs="Consolas"/>
+          <w:color w:val="7030A0"/>
+          <w:sz w:val="20"/>
+          <w:szCs w:val="20"/>
+        </w:rPr>
+        <w:t>ResultSet</w:t>
+      </w:r>
+      <w:proofErr w:type="spellEnd"/>
+      <w:r>
+        <w:rPr>
+          <w:rFonts w:ascii="Consolas" w:hAnsi="Consolas" w:cs="Consolas"/>
+          <w:color w:val="7030A0"/>
+          <w:sz w:val="20"/>
+          <w:szCs w:val="20"/>
+        </w:rPr>
+        <w:t xml:space="preserve"> </w:t>
+      </w:r>
+      <w:proofErr w:type="spellStart"/>
+      <w:r>
+        <w:rPr>
+          <w:rFonts w:ascii="Consolas" w:hAnsi="Consolas" w:cs="Consolas"/>
+          <w:color w:val="7030A0"/>
+          <w:sz w:val="20"/>
+          <w:szCs w:val="20"/>
+        </w:rPr>
+        <w:t>rs</w:t>
+      </w:r>
+      <w:proofErr w:type="spellEnd"/>
+      <w:r>
+        <w:rPr>
+          <w:rFonts w:ascii="Consolas" w:hAnsi="Consolas" w:cs="Consolas"/>
+          <w:color w:val="7030A0"/>
+          <w:sz w:val="20"/>
+          <w:szCs w:val="20"/>
+        </w:rPr>
+        <w:t xml:space="preserve"> = </w:t>
+      </w:r>
+      <w:proofErr w:type="spellStart"/>
+      <w:proofErr w:type="gramStart"/>
+      <w:r>
+        <w:rPr>
+          <w:rFonts w:ascii="Consolas" w:hAnsi="Consolas" w:cs="Consolas"/>
+          <w:color w:val="7030A0"/>
+          <w:sz w:val="20"/>
+          <w:szCs w:val="20"/>
+        </w:rPr>
+        <w:t>st.executeQuery</w:t>
+      </w:r>
+      <w:proofErr w:type="spellEnd"/>
+      <w:r>
+        <w:rPr>
+          <w:rFonts w:ascii="Consolas" w:hAnsi="Consolas" w:cs="Consolas"/>
+          <w:color w:val="7030A0"/>
+          <w:sz w:val="20"/>
+          <w:szCs w:val="20"/>
+        </w:rPr>
+        <w:t>(</w:t>
+      </w:r>
+      <w:proofErr w:type="gramEnd"/>
+      <w:r>
+        <w:rPr>
+          <w:rFonts w:ascii="Consolas" w:hAnsi="Consolas" w:cs="Consolas"/>
+          <w:color w:val="7030A0"/>
+          <w:sz w:val="20"/>
+          <w:szCs w:val="20"/>
+        </w:rPr>
+        <w:t>command);</w:t>
+      </w:r>
+    </w:p>
+    <w:p>
+      <w:pPr>
+        <w:rPr>
+          <w:lang w:val="de-AT"/>
+        </w:rPr>
+      </w:pPr>
+      <w:r>
+        <w:rPr>
+          <w:lang w:val="de-AT"/>
+        </w:rPr>
+        <w:t xml:space="preserve">Command wäre </w:t>
+      </w:r>
+      <w:proofErr w:type="spellStart"/>
+      <w:r>
+        <w:rPr>
+          <w:lang w:val="de-AT"/>
+        </w:rPr>
+        <w:t>zB</w:t>
+      </w:r>
+      <w:proofErr w:type="spellEnd"/>
+      <w:r>
+        <w:rPr>
+          <w:lang w:val="de-AT"/>
+        </w:rPr>
+        <w:t xml:space="preserve"> ein </w:t>
+      </w:r>
+      <w:proofErr w:type="spellStart"/>
+      <w:r>
+        <w:rPr>
+          <w:lang w:val="de-AT"/>
+        </w:rPr>
+        <w:t>select</w:t>
+      </w:r>
+      <w:proofErr w:type="spellEnd"/>
+      <w:r>
+        <w:rPr>
+          <w:lang w:val="de-AT"/>
+        </w:rPr>
+        <w:t xml:space="preserve"> das so aussieht: </w:t>
+      </w:r>
+      <w:proofErr w:type="spellStart"/>
+      <w:r>
+        <w:rPr>
+          <w:lang w:val="de-AT"/>
+        </w:rPr>
+        <w:t>select</w:t>
+      </w:r>
+      <w:proofErr w:type="spellEnd"/>
+      <w:r>
+        <w:rPr>
+          <w:lang w:val="de-AT"/>
+        </w:rPr>
+        <w:t xml:space="preserve"> </w:t>
+      </w:r>
+      <w:proofErr w:type="spellStart"/>
+      <w:r>
+        <w:rPr>
+          <w:lang w:val="de-AT"/>
+        </w:rPr>
+        <w:t>id</w:t>
+      </w:r>
+      <w:proofErr w:type="gramStart"/>
+      <w:r>
+        <w:rPr>
+          <w:lang w:val="de-AT"/>
+        </w:rPr>
+        <w:t>,nachname</w:t>
+      </w:r>
+      <w:proofErr w:type="spellEnd"/>
+      <w:proofErr w:type="gramEnd"/>
+      <w:r>
+        <w:rPr>
+          <w:lang w:val="de-AT"/>
+        </w:rPr>
+        <w:t xml:space="preserve"> </w:t>
+      </w:r>
+      <w:proofErr w:type="spellStart"/>
+      <w:r>
+        <w:rPr>
+          <w:lang w:val="de-AT"/>
+        </w:rPr>
+        <w:t>from</w:t>
+      </w:r>
+      <w:proofErr w:type="spellEnd"/>
+      <w:r>
+        <w:rPr>
+          <w:lang w:val="de-AT"/>
+        </w:rPr>
+        <w:t xml:space="preserve"> Person </w:t>
+      </w:r>
+      <w:proofErr w:type="spellStart"/>
+      <w:r>
+        <w:rPr>
+          <w:lang w:val="de-AT"/>
+        </w:rPr>
+        <w:t>where</w:t>
+      </w:r>
+      <w:proofErr w:type="spellEnd"/>
+      <w:r>
+        <w:rPr>
+          <w:lang w:val="de-AT"/>
+        </w:rPr>
+        <w:t xml:space="preserve"> </w:t>
+      </w:r>
+      <w:proofErr w:type="spellStart"/>
+      <w:r>
+        <w:rPr>
+          <w:lang w:val="de-AT"/>
+        </w:rPr>
+        <w:t>vorname</w:t>
+      </w:r>
+      <w:proofErr w:type="spellEnd"/>
+      <w:r>
+        <w:rPr>
+          <w:lang w:val="de-AT"/>
+        </w:rPr>
+        <w:t>=’Melanie’;</w:t>
+      </w:r>
+      <w:r>
+        <w:rPr>
+          <w:lang w:val="de-AT"/>
+        </w:rPr>
+        <w:t xml:space="preserve"> </w:t>
+      </w:r>
+      <w:r>
+        <w:rPr>
+          <w:lang w:val="de-AT"/>
+        </w:rPr>
+        <w:t>Wichtig ist nachdem beides nicht mehr benötigt wird zu schließen!</w:t>
+      </w:r>
+    </w:p>
+    <w:p>
+      <w:pPr>
+        <w:pStyle w:val="berschrift2"/>
+        <w:rPr>
+          <w:lang w:val="de-AT"/>
+        </w:rPr>
+      </w:pPr>
+    </w:p>
+    <w:p>
+      <w:pPr>
+        <w:pStyle w:val="berschrift2"/>
+      </w:pPr>
+      <w:proofErr w:type="spellStart"/>
+      <w:r>
+        <w:t>Erstellen</w:t>
+      </w:r>
+      <w:proofErr w:type="spellEnd"/>
+      <w:r>
+        <w:t xml:space="preserve"> der</w:t>
+      </w:r>
+      <w:r>
+        <w:t xml:space="preserve"> </w:t>
+      </w:r>
+      <w:proofErr w:type="spellStart"/>
+      <w:r>
+        <w:t>Ausgabe</w:t>
+      </w:r>
+      <w:proofErr w:type="spellEnd"/>
+    </w:p>
+    <w:p>
+      <w:pPr>
+        <w:rPr>
+          <w:lang w:val="de-AT"/>
+        </w:rPr>
+      </w:pPr>
+      <w:r>
+        <w:rPr>
+          <w:lang w:val="de-AT"/>
+        </w:rPr>
+        <w:t>„</w:t>
+      </w:r>
+      <w:r>
+        <w:rPr>
+          <w:lang w:val="de-AT"/>
+        </w:rPr>
+        <w:t>D</w:t>
+      </w:r>
+      <w:r>
+        <w:rPr>
+          <w:lang w:val="de-AT"/>
+        </w:rPr>
+        <w:t xml:space="preserve">as </w:t>
+      </w:r>
+      <w:proofErr w:type="spellStart"/>
+      <w:r>
+        <w:rPr>
+          <w:lang w:val="de-AT"/>
+        </w:rPr>
+        <w:t>ResultSet</w:t>
+      </w:r>
+      <w:proofErr w:type="spellEnd"/>
+      <w:r>
+        <w:rPr>
+          <w:lang w:val="de-AT"/>
+        </w:rPr>
+        <w:t xml:space="preserve"> ist ein Zeiger auf einen Datensatz des Ergebnisses (selbe Vorgehensweise wie ein </w:t>
+      </w:r>
+      <w:proofErr w:type="spellStart"/>
+      <w:r>
+        <w:rPr>
+          <w:lang w:val="de-AT"/>
+        </w:rPr>
+        <w:t>Iterator</w:t>
+      </w:r>
+      <w:proofErr w:type="spellEnd"/>
+      <w:r>
+        <w:rPr>
+          <w:lang w:val="de-AT"/>
+        </w:rPr>
+        <w:t xml:space="preserve">). </w:t>
+      </w:r>
+      <w:r>
+        <w:rPr>
+          <w:lang w:val="de-AT"/>
+        </w:rPr>
+        <w:t>1. Position ist vor den ersten Datensatz, letzte Posit</w:t>
+      </w:r>
+      <w:r>
+        <w:rPr>
+          <w:lang w:val="de-AT"/>
+        </w:rPr>
+        <w:t>ion nach den letzten Datensatz.“[4]</w:t>
+      </w:r>
+    </w:p>
+    <w:p>
+      <w:r>
+        <w:rPr>
+          <w:lang w:val="de-AT"/>
+        </w:rPr>
+        <w:lastRenderedPageBreak/>
+        <w:t>Mit Hilfe des .</w:t>
+      </w:r>
+      <w:proofErr w:type="spellStart"/>
+      <w:r>
+        <w:rPr>
+          <w:lang w:val="de-AT"/>
+        </w:rPr>
+        <w:t>next</w:t>
+      </w:r>
+      <w:proofErr w:type="spellEnd"/>
+      <w:r>
+        <w:rPr>
+          <w:lang w:val="de-AT"/>
+        </w:rPr>
+        <w:t>() und .</w:t>
+      </w:r>
+      <w:proofErr w:type="spellStart"/>
+      <w:r>
+        <w:rPr>
+          <w:lang w:val="de-AT"/>
+        </w:rPr>
+        <w:t>getString</w:t>
+      </w:r>
+      <w:proofErr w:type="spellEnd"/>
+      <w:r>
+        <w:rPr>
+          <w:lang w:val="de-AT"/>
+        </w:rPr>
+        <w:t xml:space="preserve">(i) von </w:t>
+      </w:r>
+      <w:proofErr w:type="spellStart"/>
+      <w:r>
+        <w:rPr>
+          <w:lang w:val="de-AT"/>
+        </w:rPr>
+        <w:t>ResultSet</w:t>
+      </w:r>
+      <w:proofErr w:type="spellEnd"/>
+      <w:r>
+        <w:rPr>
+          <w:lang w:val="de-AT"/>
+        </w:rPr>
+        <w:t xml:space="preserve"> kann man das Ergebnis</w:t>
+      </w:r>
+      <w:r>
+        <w:rPr>
+          <w:lang w:val="de-AT"/>
+        </w:rPr>
+        <w:t xml:space="preserve"> ausgeben. </w:t>
+      </w:r>
+      <w:r>
+        <w:rPr>
+          <w:lang w:val="de-AT"/>
+        </w:rPr>
+        <w:t>Nach jedem .</w:t>
+      </w:r>
+      <w:proofErr w:type="spellStart"/>
+      <w:r>
+        <w:rPr>
+          <w:lang w:val="de-AT"/>
+        </w:rPr>
+        <w:t>getString</w:t>
+      </w:r>
+      <w:proofErr w:type="spellEnd"/>
+      <w:r>
+        <w:rPr>
+          <w:lang w:val="de-AT"/>
+        </w:rPr>
+        <w:t>(i) muss das Trennzeichen hinzugefügt werden und vor den nächsten .</w:t>
+      </w:r>
+      <w:proofErr w:type="spellStart"/>
+      <w:r>
+        <w:rPr>
+          <w:lang w:val="de-AT"/>
+        </w:rPr>
+        <w:t>next</w:t>
+      </w:r>
+      <w:proofErr w:type="spellEnd"/>
+      <w:r>
+        <w:rPr>
+          <w:lang w:val="de-AT"/>
+        </w:rPr>
+        <w:t xml:space="preserve">() einen </w:t>
+      </w:r>
+      <w:proofErr w:type="spellStart"/>
+      <w:r>
+        <w:t>Zeilenumbruch</w:t>
+      </w:r>
+      <w:proofErr w:type="spellEnd"/>
+      <w:r>
+        <w:t>.</w:t>
+      </w:r>
+    </w:p>
+    <w:p>
+      <w:pPr>
+        <w:rPr>
+          <w:color w:val="7030A0"/>
+          <w:lang w:val="de-AT"/>
+        </w:rPr>
+      </w:pPr>
+      <w:r>
+        <w:rPr>
+          <w:color w:val="7030A0"/>
+          <w:lang w:val="de-AT"/>
+        </w:rPr>
+        <w:t xml:space="preserve">String </w:t>
+      </w:r>
+      <w:proofErr w:type="spellStart"/>
+      <w:r>
+        <w:rPr>
+          <w:color w:val="7030A0"/>
+          <w:lang w:val="de-AT"/>
+        </w:rPr>
+        <w:t>result</w:t>
+      </w:r>
+      <w:proofErr w:type="spellEnd"/>
+      <w:r>
+        <w:rPr>
+          <w:color w:val="7030A0"/>
+          <w:lang w:val="de-AT"/>
+        </w:rPr>
+        <w:t xml:space="preserve"> = “</w:t>
+      </w:r>
+      <w:r>
+        <w:rPr>
+          <w:color w:val="7030A0"/>
+          <w:lang w:val="de-AT"/>
+        </w:rPr>
+        <w:t>“;</w:t>
+      </w:r>
+    </w:p>
+    <w:p>
+      <w:pPr>
+        <w:autoSpaceDE w:val="0"/>
+        <w:autoSpaceDN w:val="0"/>
+        <w:adjustRightInd w:val="0"/>
+        <w:spacing w:after="0" w:line="240" w:lineRule="auto"/>
+        <w:rPr>
+          <w:rFonts w:ascii="Consolas" w:hAnsi="Consolas" w:cs="Consolas"/>
+          <w:color w:val="7030A0"/>
+          <w:sz w:val="20"/>
+          <w:szCs w:val="20"/>
+        </w:rPr>
+      </w:pPr>
+      <w:proofErr w:type="gramStart"/>
+      <w:r>
+        <w:rPr>
+          <w:rFonts w:ascii="Consolas" w:hAnsi="Consolas" w:cs="Consolas"/>
+          <w:b/>
+          <w:bCs/>
+          <w:color w:val="7030A0"/>
+          <w:sz w:val="20"/>
+          <w:szCs w:val="20"/>
+        </w:rPr>
+        <w:t>while</w:t>
+      </w:r>
+      <w:r>
+        <w:rPr>
+          <w:rFonts w:ascii="Consolas" w:hAnsi="Consolas" w:cs="Consolas"/>
+          <w:color w:val="7030A0"/>
+          <w:sz w:val="20"/>
+          <w:szCs w:val="20"/>
+        </w:rPr>
+        <w:t>(</w:t>
+      </w:r>
+      <w:proofErr w:type="spellStart"/>
+      <w:proofErr w:type="gramEnd"/>
+      <w:r>
+        <w:rPr>
+          <w:rFonts w:ascii="Consolas" w:hAnsi="Consolas" w:cs="Consolas"/>
+          <w:color w:val="7030A0"/>
+          <w:sz w:val="20"/>
+          <w:szCs w:val="20"/>
+        </w:rPr>
+        <w:t>rs.next</w:t>
+      </w:r>
+      <w:proofErr w:type="spellEnd"/>
+      <w:r>
+        <w:rPr>
+          <w:rFonts w:ascii="Consolas" w:hAnsi="Consolas" w:cs="Consolas"/>
+          <w:color w:val="7030A0"/>
+          <w:sz w:val="20"/>
+          <w:szCs w:val="20"/>
+        </w:rPr>
+        <w:t>()){</w:t>
+      </w:r>
+    </w:p>
+    <w:p>
+      <w:pPr>
+        <w:autoSpaceDE w:val="0"/>
+        <w:autoSpaceDN w:val="0"/>
+        <w:adjustRightInd w:val="0"/>
+        <w:spacing w:after="0" w:line="240" w:lineRule="auto"/>
+        <w:ind w:firstLine="708"/>
+        <w:rPr>
+          <w:rFonts w:ascii="Consolas" w:hAnsi="Consolas" w:cs="Consolas"/>
+          <w:color w:val="7030A0"/>
+          <w:sz w:val="20"/>
+          <w:szCs w:val="20"/>
+        </w:rPr>
+      </w:pPr>
+      <w:proofErr w:type="gramStart"/>
+      <w:r>
+        <w:rPr>
+          <w:rFonts w:ascii="Consolas" w:hAnsi="Consolas" w:cs="Consolas"/>
+          <w:b/>
+          <w:bCs/>
+          <w:color w:val="7030A0"/>
+          <w:sz w:val="20"/>
+          <w:szCs w:val="20"/>
+        </w:rPr>
+        <w:t>for</w:t>
+      </w:r>
+      <w:r>
+        <w:rPr>
+          <w:rFonts w:ascii="Consolas" w:hAnsi="Consolas" w:cs="Consolas"/>
+          <w:color w:val="7030A0"/>
+          <w:sz w:val="20"/>
+          <w:szCs w:val="20"/>
+        </w:rPr>
+        <w:t>(</w:t>
+      </w:r>
+      <w:proofErr w:type="spellStart"/>
+      <w:proofErr w:type="gramEnd"/>
+      <w:r>
+        <w:rPr>
+          <w:rFonts w:ascii="Consolas" w:hAnsi="Consolas" w:cs="Consolas"/>
+          <w:b/>
+          <w:bCs/>
+          <w:color w:val="7030A0"/>
+          <w:sz w:val="20"/>
+          <w:szCs w:val="20"/>
+        </w:rPr>
+        <w:t>int</w:t>
+      </w:r>
+      <w:proofErr w:type="spellEnd"/>
+      <w:r>
+        <w:rPr>
+          <w:rFonts w:ascii="Consolas" w:hAnsi="Consolas" w:cs="Consolas"/>
+          <w:color w:val="7030A0"/>
+          <w:sz w:val="20"/>
+          <w:szCs w:val="20"/>
+        </w:rPr>
+        <w:t xml:space="preserve"> </w:t>
+      </w:r>
+      <w:proofErr w:type="spellStart"/>
+      <w:r>
+        <w:rPr>
+          <w:rFonts w:ascii="Consolas" w:hAnsi="Consolas" w:cs="Consolas"/>
+          <w:color w:val="7030A0"/>
+          <w:sz w:val="20"/>
+          <w:szCs w:val="20"/>
+        </w:rPr>
+        <w:t>i</w:t>
+      </w:r>
+      <w:proofErr w:type="spellEnd"/>
+      <w:r>
+        <w:rPr>
+          <w:rFonts w:ascii="Consolas" w:hAnsi="Consolas" w:cs="Consolas"/>
+          <w:color w:val="7030A0"/>
+          <w:sz w:val="20"/>
+          <w:szCs w:val="20"/>
+        </w:rPr>
+        <w:t xml:space="preserve"> = 1; </w:t>
+      </w:r>
+      <w:proofErr w:type="spellStart"/>
+      <w:r>
+        <w:rPr>
+          <w:rFonts w:ascii="Consolas" w:hAnsi="Consolas" w:cs="Consolas"/>
+          <w:color w:val="7030A0"/>
+          <w:sz w:val="20"/>
+          <w:szCs w:val="20"/>
+        </w:rPr>
+        <w:t>i</w:t>
+      </w:r>
+      <w:proofErr w:type="spellEnd"/>
+      <w:r>
+        <w:rPr>
+          <w:rFonts w:ascii="Consolas" w:hAnsi="Consolas" w:cs="Consolas"/>
+          <w:color w:val="7030A0"/>
+          <w:sz w:val="20"/>
+          <w:szCs w:val="20"/>
+        </w:rPr>
+        <w:t xml:space="preserve"> &lt;= </w:t>
+      </w:r>
+      <w:proofErr w:type="spellStart"/>
+      <w:r>
+        <w:rPr>
+          <w:rFonts w:ascii="Consolas" w:hAnsi="Consolas" w:cs="Consolas"/>
+          <w:color w:val="7030A0"/>
+          <w:sz w:val="20"/>
+          <w:szCs w:val="20"/>
+        </w:rPr>
+        <w:t>anz;i</w:t>
+      </w:r>
+      <w:proofErr w:type="spellEnd"/>
+      <w:r>
+        <w:rPr>
+          <w:rFonts w:ascii="Consolas" w:hAnsi="Consolas" w:cs="Consolas"/>
+          <w:color w:val="7030A0"/>
+          <w:sz w:val="20"/>
+          <w:szCs w:val="20"/>
+        </w:rPr>
+        <w:t>++){</w:t>
+      </w:r>
+    </w:p>
+    <w:p>
+      <w:pPr>
+        <w:autoSpaceDE w:val="0"/>
+        <w:autoSpaceDN w:val="0"/>
+        <w:adjustRightInd w:val="0"/>
+        <w:spacing w:after="0" w:line="240" w:lineRule="auto"/>
+        <w:ind w:left="708" w:firstLine="708"/>
+        <w:rPr>
+          <w:rFonts w:ascii="Consolas" w:hAnsi="Consolas" w:cs="Consolas"/>
+          <w:color w:val="7030A0"/>
+          <w:sz w:val="20"/>
+          <w:szCs w:val="20"/>
+        </w:rPr>
+      </w:pPr>
+      <w:proofErr w:type="gramStart"/>
+      <w:r>
+        <w:rPr>
+          <w:rFonts w:ascii="Consolas" w:hAnsi="Consolas" w:cs="Consolas"/>
+          <w:color w:val="7030A0"/>
+          <w:sz w:val="20"/>
+          <w:szCs w:val="20"/>
+        </w:rPr>
+        <w:t>result</w:t>
+      </w:r>
+      <w:proofErr w:type="gramEnd"/>
+      <w:r>
+        <w:rPr>
+          <w:rFonts w:ascii="Consolas" w:hAnsi="Consolas" w:cs="Consolas"/>
+          <w:color w:val="7030A0"/>
+          <w:sz w:val="20"/>
+          <w:szCs w:val="20"/>
+        </w:rPr>
+        <w:t xml:space="preserve"> += </w:t>
+      </w:r>
+      <w:proofErr w:type="spellStart"/>
+      <w:r>
+        <w:rPr>
+          <w:rFonts w:ascii="Consolas" w:hAnsi="Consolas" w:cs="Consolas"/>
+          <w:color w:val="7030A0"/>
+          <w:sz w:val="20"/>
+          <w:szCs w:val="20"/>
+        </w:rPr>
+        <w:t>rs.getString</w:t>
+      </w:r>
+      <w:proofErr w:type="spellEnd"/>
+      <w:r>
+        <w:rPr>
+          <w:rFonts w:ascii="Consolas" w:hAnsi="Consolas" w:cs="Consolas"/>
+          <w:color w:val="7030A0"/>
+          <w:sz w:val="20"/>
+          <w:szCs w:val="20"/>
+        </w:rPr>
+        <w:t>(</w:t>
+      </w:r>
+      <w:proofErr w:type="spellStart"/>
+      <w:r>
+        <w:rPr>
+          <w:rFonts w:ascii="Consolas" w:hAnsi="Consolas" w:cs="Consolas"/>
+          <w:color w:val="7030A0"/>
+          <w:sz w:val="20"/>
+          <w:szCs w:val="20"/>
+        </w:rPr>
+        <w:t>i</w:t>
+      </w:r>
+      <w:proofErr w:type="spellEnd"/>
+      <w:r>
+        <w:rPr>
+          <w:rFonts w:ascii="Consolas" w:hAnsi="Consolas" w:cs="Consolas"/>
+          <w:color w:val="7030A0"/>
+          <w:sz w:val="20"/>
+          <w:szCs w:val="20"/>
+        </w:rPr>
+        <w:t>)+</w:t>
+      </w:r>
+      <w:proofErr w:type="spellStart"/>
+      <w:r>
+        <w:rPr>
+          <w:rFonts w:ascii="Consolas" w:hAnsi="Consolas" w:cs="Consolas"/>
+          <w:color w:val="7030A0"/>
+          <w:sz w:val="20"/>
+          <w:szCs w:val="20"/>
+        </w:rPr>
+        <w:t>delimeter</w:t>
+      </w:r>
+      <w:proofErr w:type="spellEnd"/>
+      <w:r>
+        <w:rPr>
+          <w:rFonts w:ascii="Consolas" w:hAnsi="Consolas" w:cs="Consolas"/>
+          <w:color w:val="7030A0"/>
+          <w:sz w:val="20"/>
+          <w:szCs w:val="20"/>
+        </w:rPr>
+        <w:t>;</w:t>
+      </w:r>
+    </w:p>
+    <w:p>
+      <w:pPr>
+        <w:autoSpaceDE w:val="0"/>
+        <w:autoSpaceDN w:val="0"/>
+        <w:adjustRightInd w:val="0"/>
+        <w:spacing w:after="0" w:line="240" w:lineRule="auto"/>
+        <w:rPr>
+          <w:rFonts w:ascii="Consolas" w:hAnsi="Consolas" w:cs="Consolas"/>
+          <w:color w:val="7030A0"/>
+          <w:sz w:val="20"/>
+          <w:szCs w:val="20"/>
+          <w:lang w:val="de-AT"/>
+        </w:rPr>
+      </w:pPr>
+      <w:r>
+        <w:rPr>
+          <w:rFonts w:ascii="Consolas" w:hAnsi="Consolas" w:cs="Consolas"/>
+          <w:color w:val="7030A0"/>
+          <w:sz w:val="20"/>
+          <w:szCs w:val="20"/>
+        </w:rPr>
+        <w:tab/>
+      </w:r>
+      <w:r>
+        <w:rPr>
+          <w:rFonts w:ascii="Consolas" w:hAnsi="Consolas" w:cs="Consolas"/>
+          <w:color w:val="7030A0"/>
+          <w:sz w:val="20"/>
+          <w:szCs w:val="20"/>
+          <w:lang w:val="de-AT"/>
+        </w:rPr>
+        <w:t>}</w:t>
+      </w:r>
+    </w:p>
+    <w:p>
+      <w:pPr>
+        <w:autoSpaceDE w:val="0"/>
+        <w:autoSpaceDN w:val="0"/>
+        <w:adjustRightInd w:val="0"/>
+        <w:spacing w:after="0" w:line="240" w:lineRule="auto"/>
+        <w:ind w:firstLine="708"/>
+        <w:rPr>
+          <w:rFonts w:ascii="Consolas" w:hAnsi="Consolas" w:cs="Consolas"/>
+          <w:color w:val="7030A0"/>
+          <w:sz w:val="20"/>
+          <w:szCs w:val="20"/>
+          <w:lang w:val="de-AT"/>
+        </w:rPr>
+      </w:pPr>
+      <w:proofErr w:type="spellStart"/>
+      <w:r>
+        <w:rPr>
+          <w:rFonts w:ascii="Consolas" w:hAnsi="Consolas" w:cs="Consolas"/>
+          <w:color w:val="7030A0"/>
+          <w:sz w:val="20"/>
+          <w:szCs w:val="20"/>
+          <w:lang w:val="de-AT"/>
+        </w:rPr>
+        <w:t>result</w:t>
+      </w:r>
+      <w:proofErr w:type="spellEnd"/>
+      <w:r>
+        <w:rPr>
+          <w:rFonts w:ascii="Consolas" w:hAnsi="Consolas" w:cs="Consolas"/>
+          <w:color w:val="7030A0"/>
+          <w:sz w:val="20"/>
+          <w:szCs w:val="20"/>
+          <w:lang w:val="de-AT"/>
+        </w:rPr>
+        <w:t xml:space="preserve"> += "\n";</w:t>
+      </w:r>
+    </w:p>
+    <w:p>
+      <w:pPr>
+        <w:rPr>
+          <w:color w:val="7030A0"/>
+          <w:lang w:val="de-AT"/>
+        </w:rPr>
+      </w:pPr>
+      <w:r>
+        <w:rPr>
+          <w:rFonts w:ascii="Consolas" w:hAnsi="Consolas" w:cs="Consolas"/>
+          <w:color w:val="7030A0"/>
+          <w:sz w:val="20"/>
+          <w:szCs w:val="20"/>
+          <w:lang w:val="de-AT"/>
+        </w:rPr>
+        <w:t>}</w:t>
+      </w:r>
+    </w:p>
+    <w:p>
+      <w:pPr>
+        <w:pStyle w:val="berschrift1"/>
+      </w:pPr>
+      <w:bookmarkStart w:id="5" w:name="_Toc406148997"/>
+      <w:proofErr w:type="spellStart"/>
+      <w:r>
+        <w:t>Testbericht</w:t>
+      </w:r>
       <w:bookmarkEnd w:id="5"/>
-    </w:p>
-    <w:p>
-      <w:pPr>
-        <w:rPr>
-          <w:lang w:val="de-AT"/>
-        </w:rPr>
-      </w:pPr>
-    </w:p>
-    <w:p>
-      <w:pPr>
-        <w:pStyle w:val="KeinLeerraum"/>
-      </w:pPr>
-    </w:p>
-    <w:p>
-      <w:pPr>
-        <w:pStyle w:val="KeinLeerraum"/>
-      </w:pPr>
-    </w:p>
-    <w:p>
-      <w:pPr>
-        <w:rPr>
-          <w:lang w:val="de-AT"/>
-        </w:rPr>
-      </w:pPr>
-    </w:p>
-    <w:p>
-      <w:pPr>
-        <w:rPr>
-          <w:lang w:val="de-AT"/>
-        </w:rPr>
-      </w:pPr>
-    </w:p>
-    <w:p>
-      <w:pPr>
-        <w:rPr>
-          <w:lang w:val="de-AT"/>
-        </w:rPr>
-      </w:pPr>
-    </w:p>
-    <w:p>
-      <w:pPr>
-        <w:rPr>
-          <w:lang w:val="de-AT"/>
-        </w:rPr>
-      </w:pPr>
-    </w:p>
-    <w:p>
-      <w:pPr>
-        <w:pStyle w:val="berschrift1"/>
-        <w:rPr>
-          <w:lang w:val="de-AT"/>
-        </w:rPr>
-      </w:pPr>
-      <w:bookmarkStart w:id="6" w:name="_Toc406148997"/>
-      <w:r>
-        <w:rPr>
-          <w:lang w:val="de-AT"/>
-        </w:rPr>
-        <w:t>Testbericht</w:t>
-      </w:r>
-      <w:bookmarkEnd w:id="6"/>
+      <w:proofErr w:type="spellEnd"/>
     </w:p>
     <w:p>
       <w:pPr>
@@ -2493,36 +4519,34 @@
           <w:color w:val="984806" w:themeColor="accent6" w:themeShade="80"/>
           <w:sz w:val="28"/>
           <w:szCs w:val="28"/>
-          <w:lang w:val="de-AT"/>
-        </w:rPr>
-      </w:pPr>
-      <w:r>
-        <w:rPr>
-          <w:lang w:val="de-AT"/>
-        </w:rPr>
+        </w:rPr>
+      </w:pPr>
+      <w:r>
         <w:br w:type="page"/>
       </w:r>
     </w:p>
     <w:p>
       <w:pPr>
         <w:pStyle w:val="berschrift1"/>
-        <w:rPr>
-          <w:lang w:val="de-AT"/>
-        </w:rPr>
-      </w:pPr>
-      <w:r>
-        <w:rPr>
-          <w:lang w:val="de-AT"/>
-        </w:rPr>
+      </w:pPr>
+      <w:proofErr w:type="spellStart"/>
+      <w:r>
         <w:lastRenderedPageBreak/>
         <w:t>Quellen</w:t>
       </w:r>
+      <w:proofErr w:type="spellEnd"/>
     </w:p>
     <w:p>
       <w:pPr>
         <w:pStyle w:val="KeinLeerraum"/>
-      </w:pPr>
-      <w:r>
+        <w:rPr>
+          <w:lang w:val="en-GB"/>
+        </w:rPr>
+      </w:pPr>
+      <w:r>
+        <w:rPr>
+          <w:lang w:val="en-GB"/>
+        </w:rPr>
         <w:t>[1] Open Source Command Line Interpreters in Java – Java-Source.net</w:t>
       </w:r>
     </w:p>
@@ -2567,26 +4591,36 @@
         <w:rPr>
           <w:lang w:val="en-GB"/>
         </w:rPr>
+        <w:t xml:space="preserve"> Argparse4j - The Java command-line argument parser library</w:t>
+      </w:r>
+      <w:r>
+        <w:rPr>
+          <w:lang w:val="en-GB"/>
+        </w:rPr>
+        <w:t xml:space="preserve"> - </w:t>
+      </w:r>
+      <w:proofErr w:type="spellStart"/>
+      <w:r>
+        <w:rPr>
+          <w:lang w:val="en-GB"/>
+        </w:rPr>
+        <w:t>Tatsuhiro</w:t>
+      </w:r>
+      <w:proofErr w:type="spellEnd"/>
+      <w:r>
+        <w:rPr>
+          <w:lang w:val="en-GB"/>
+        </w:rPr>
         <w:t xml:space="preserve"> </w:t>
       </w:r>
+      <w:proofErr w:type="spellStart"/>
       <w:r>
         <w:rPr>
           <w:lang w:val="en-GB"/>
         </w:rPr>
-        <w:t>Argparse4j - The Java command-line argument parser library</w:t>
-      </w:r>
-      <w:r>
-        <w:rPr>
-          <w:lang w:val="en-GB"/>
-        </w:rPr>
-        <w:t xml:space="preserve"> - </w:t>
-      </w:r>
-      <w:r>
-        <w:rPr>
-          <w:lang w:val="en-GB"/>
-        </w:rPr>
-        <w:t>Tatsuhiro Tsujikawa</w:t>
-      </w:r>
+        <w:t>Tsujikawa</w:t>
+      </w:r>
+      <w:proofErr w:type="spellEnd"/>
     </w:p>
     <w:p>
       <w:pPr>
@@ -2620,41 +4654,73 @@
         <w:pStyle w:val="KeinLeerraum"/>
         <w:rPr>
           <w:rStyle w:val="author"/>
-        </w:rPr>
-      </w:pPr>
-      <w:r>
+          <w:lang w:val="en-GB"/>
+        </w:rPr>
+      </w:pPr>
+      <w:r>
+        <w:rPr>
+          <w:lang w:val="en-GB"/>
+        </w:rPr>
         <w:t xml:space="preserve">[3] </w:t>
       </w:r>
-      <w:r>
-        <w:t xml:space="preserve">Github repository: </w:t>
+      <w:proofErr w:type="spellStart"/>
+      <w:r>
+        <w:rPr>
+          <w:lang w:val="en-GB"/>
+        </w:rPr>
+        <w:t>Github</w:t>
+      </w:r>
+      <w:proofErr w:type="spellEnd"/>
+      <w:r>
+        <w:rPr>
+          <w:lang w:val="en-GB"/>
+        </w:rPr>
+        <w:t xml:space="preserve"> repository: </w:t>
       </w:r>
       <w:hyperlink r:id="rId14" w:history="1">
         <w:r>
           <w:rPr>
             <w:rStyle w:val="Hyperlink"/>
+            <w:lang w:val="en-GB"/>
           </w:rPr>
           <w:t>argparse4j</w:t>
         </w:r>
       </w:hyperlink>
       <w:r>
-        <w:t xml:space="preserve"> </w:t>
-      </w:r>
-      <w:r>
-        <w:t xml:space="preserve">owner: </w:t>
+        <w:rPr>
+          <w:lang w:val="en-GB"/>
+        </w:rPr>
+        <w:t xml:space="preserve"> owner: </w:t>
       </w:r>
       <w:hyperlink r:id="rId15" w:history="1">
+        <w:proofErr w:type="spellStart"/>
         <w:r>
           <w:rPr>
             <w:rStyle w:val="Hyperlink"/>
+            <w:lang w:val="en-GB"/>
           </w:rPr>
-          <w:t>tatsuhiro-t</w:t>
+          <w:t>tatsuhiro</w:t>
+        </w:r>
+        <w:proofErr w:type="spellEnd"/>
+        <w:r>
+          <w:rPr>
+            <w:rStyle w:val="Hyperlink"/>
+            <w:lang w:val="en-GB"/>
+          </w:rPr>
+          <w:t>-t</w:t>
         </w:r>
       </w:hyperlink>
     </w:p>
     <w:p>
       <w:pPr>
         <w:pStyle w:val="KeinLeerraum"/>
-      </w:pPr>
+        <w:rPr>
+          <w:rStyle w:val="Hyperlink"/>
+        </w:rPr>
+      </w:pPr>
+      <w:r>
+        <w:t xml:space="preserve">Verfügbar: </w:t>
+      </w:r>
       <w:hyperlink r:id="rId16" w:history="1">
         <w:r>
           <w:rPr>
@@ -2667,6 +4733,50 @@
     <w:p>
       <w:pPr>
         <w:pStyle w:val="KeinLeerraum"/>
+        <w:rPr>
+          <w:rStyle w:val="Hyperlink"/>
+        </w:rPr>
+      </w:pPr>
+    </w:p>
+    <w:p>
+      <w:pPr>
+        <w:pStyle w:val="KeinLeerraum"/>
+      </w:pPr>
+      <w:r>
+        <w:t>[4</w:t>
+      </w:r>
+      <w:r>
+        <w:t>]</w:t>
+      </w:r>
+      <w:r>
+        <w:t xml:space="preserve"> Datenzugriff via Cursor am Beispiel JDBC – Erhard List</w:t>
+      </w:r>
+    </w:p>
+    <w:p>
+      <w:pPr>
+        <w:pStyle w:val="KeinLeerraum"/>
+      </w:pPr>
+      <w:r>
+        <w:t xml:space="preserve">Verfügbar: </w:t>
+      </w:r>
+      <w:hyperlink r:id="rId17" w:history="1">
+        <w:r>
+          <w:rPr>
+            <w:rStyle w:val="Hyperlink"/>
+          </w:rPr>
+          <w:t>https://elearning.tgm.ac.at/course/view.php?id=846</w:t>
+        </w:r>
+      </w:hyperlink>
+      <w:r>
+        <w:t xml:space="preserve"> </w:t>
+      </w:r>
+      <w:r>
+        <w:t>(zuletzt gesehen 20.12.2014)</w:t>
+      </w:r>
+    </w:p>
+    <w:p>
+      <w:pPr>
+        <w:pStyle w:val="KeinLeerraum"/>
       </w:pPr>
     </w:p>
     <w:p>
@@ -2685,7 +4795,7 @@
       </w:pPr>
     </w:p>
     <w:sectPr>
-      <w:footerReference w:type="default" r:id="rId17"/>
+      <w:footerReference w:type="default" r:id="rId18"/>
       <w:pgSz w:w="11906" w:h="16838"/>
       <w:pgMar w:top="1417" w:right="1417" w:bottom="1134" w:left="1417" w:header="708" w:footer="708" w:gutter="0"/>
       <w:pgNumType w:start="0"/>
@@ -2769,7 +4879,7 @@
             <w:noProof/>
             <w:lang w:val="de-DE"/>
           </w:rPr>
-          <w:t>4</w:t>
+          <w:t>5</w:t>
         </w:r>
         <w:r>
           <w:rPr>
@@ -2807,7 +4917,7 @@
             <w:noProof/>
             <w:lang w:val="de-DE"/>
           </w:rPr>
-          <w:t>5</w:t>
+          <w:t>6</w:t>
         </w:r>
         <w:r>
           <w:rPr>
@@ -4464,525 +6574,6 @@
 </w:styles>
 </file>
 
-<file path=word/glossary/document.xml><?xml version="1.0" encoding="utf-8"?>
-<w:glossaryDocument xmlns:wpc="http://schemas.microsoft.com/office/word/2010/wordprocessingCanvas" xmlns:mc="http://schemas.openxmlformats.org/markup-compatibility/2006" xmlns:o="urn:schemas-microsoft-com:office:office" xmlns:r="http://schemas.openxmlformats.org/officeDocument/2006/relationships" xmlns:m="http://schemas.openxmlformats.org/officeDocument/2006/math" xmlns:v="urn:schemas-microsoft-com:vml" xmlns:wp14="http://schemas.microsoft.com/office/word/2010/wordprocessingDrawing" xmlns:wp="http://schemas.openxmlformats.org/drawingml/2006/wordprocessingDrawing" xmlns:w10="urn:schemas-microsoft-com:office:word" xmlns:w="http://schemas.openxmlformats.org/wordprocessingml/2006/main" xmlns:w14="http://schemas.microsoft.com/office/word/2010/wordml" xmlns:wpg="http://schemas.microsoft.com/office/word/2010/wordprocessingGroup" xmlns:wpi="http://schemas.microsoft.com/office/word/2010/wordprocessingInk" xmlns:wne="http://schemas.microsoft.com/office/word/2006/wordml" xmlns:wps="http://schemas.microsoft.com/office/word/2010/wordprocessingShape" mc:Ignorable="w14 wp14"/>
-</file>
-
-<file path=word/glossary/fontTable.xml><?xml version="1.0" encoding="utf-8"?>
-<w:fonts xmlns:mc="http://schemas.openxmlformats.org/markup-compatibility/2006" xmlns:r="http://schemas.openxmlformats.org/officeDocument/2006/relationships" xmlns:w="http://schemas.openxmlformats.org/wordprocessingml/2006/main" xmlns:w14="http://schemas.microsoft.com/office/word/2010/wordml" mc:Ignorable="w14">
-  <w:font w:name="Calibri">
-    <w:panose1 w:val="020F0502020204030204"/>
-    <w:charset w:val="00"/>
-    <w:family w:val="swiss"/>
-    <w:pitch w:val="variable"/>
-    <w:sig w:usb0="E00002FF" w:usb1="4000ACFF" w:usb2="00000001" w:usb3="00000000" w:csb0="0000019F" w:csb1="00000000"/>
-  </w:font>
-  <w:font w:name="Times New Roman">
-    <w:panose1 w:val="02020603050405020304"/>
-    <w:charset w:val="00"/>
-    <w:family w:val="roman"/>
-    <w:pitch w:val="variable"/>
-    <w:sig w:usb0="E0002EFF" w:usb1="C0007843" w:usb2="00000009" w:usb3="00000000" w:csb0="000001FF" w:csb1="00000000"/>
-  </w:font>
-  <w:font w:name="Courier New">
-    <w:panose1 w:val="02070309020205020404"/>
-    <w:charset w:val="00"/>
-    <w:family w:val="modern"/>
-    <w:pitch w:val="fixed"/>
-    <w:sig w:usb0="E0002AFF" w:usb1="C0007843" w:usb2="00000009" w:usb3="00000000" w:csb0="000001FF" w:csb1="00000000"/>
-  </w:font>
-  <w:font w:name="Wingdings">
-    <w:panose1 w:val="05000000000000000000"/>
-    <w:charset w:val="02"/>
-    <w:family w:val="auto"/>
-    <w:pitch w:val="variable"/>
-    <w:sig w:usb0="00000000" w:usb1="10000000" w:usb2="00000000" w:usb3="00000000" w:csb0="80000000" w:csb1="00000000"/>
-  </w:font>
-  <w:font w:name="Symbol">
-    <w:panose1 w:val="05050102010706020507"/>
-    <w:charset w:val="02"/>
-    <w:family w:val="roman"/>
-    <w:pitch w:val="variable"/>
-    <w:sig w:usb0="00000000" w:usb1="10000000" w:usb2="00000000" w:usb3="00000000" w:csb0="80000000" w:csb1="00000000"/>
-  </w:font>
-  <w:font w:name="Cambria">
-    <w:panose1 w:val="02040503050406030204"/>
-    <w:charset w:val="00"/>
-    <w:family w:val="roman"/>
-    <w:pitch w:val="variable"/>
-    <w:sig w:usb0="E00002FF" w:usb1="400004FF" w:usb2="00000000" w:usb3="00000000" w:csb0="0000019F" w:csb1="00000000"/>
-  </w:font>
-  <w:font w:name="Tahoma">
-    <w:panose1 w:val="020B0604030504040204"/>
-    <w:charset w:val="00"/>
-    <w:family w:val="swiss"/>
-    <w:pitch w:val="variable"/>
-    <w:sig w:usb0="E1002EFF" w:usb1="C000605B" w:usb2="00000029" w:usb3="00000000" w:csb0="000101FF" w:csb1="00000000"/>
-  </w:font>
-</w:fonts>
-</file>
-
-<file path=word/glossary/settings.xml><?xml version="1.0" encoding="utf-8"?>
-<w:settings xmlns:mc="http://schemas.openxmlformats.org/markup-compatibility/2006" xmlns:o="urn:schemas-microsoft-com:office:office" xmlns:r="http://schemas.openxmlformats.org/officeDocument/2006/relationships" xmlns:m="http://schemas.openxmlformats.org/officeDocument/2006/math" xmlns:v="urn:schemas-microsoft-com:vml" xmlns:w10="urn:schemas-microsoft-com:office:word" xmlns:w="http://schemas.openxmlformats.org/wordprocessingml/2006/main" xmlns:w14="http://schemas.microsoft.com/office/word/2010/wordml" xmlns:sl="http://schemas.openxmlformats.org/schemaLibrary/2006/main" mc:Ignorable="w14">
-  <w:view w:val="normal"/>
-  <w:defaultTabStop w:val="708"/>
-  <w:hyphenationZone w:val="425"/>
-  <w:characterSpacingControl w:val="doNotCompress"/>
-  <w:compat>
-    <w:useFELayout/>
-    <w:compatSetting w:name="compatibilityMode" w:uri="http://schemas.microsoft.com/office/word" w:val="14"/>
-    <w:compatSetting w:name="overrideTableStyleFontSizeAndJustification" w:uri="http://schemas.microsoft.com/office/word" w:val="1"/>
-    <w:compatSetting w:name="enableOpenTypeFeatures" w:uri="http://schemas.microsoft.com/office/word" w:val="1"/>
-    <w:compatSetting w:name="doNotFlipMirrorIndents" w:uri="http://schemas.microsoft.com/office/word" w:val="1"/>
-  </w:compat>
-  <w:rsids>
-    <w:rsidRoot w:val="00A251BA"/>
-    <w:rsid w:val="00A251BA"/>
-    <w:rsid w:val="00C91233"/>
-    <w:rsid w:val="00D674FD"/>
-    <w:rsid w:val="00DE428E"/>
-    <w:rsid w:val="00E73122"/>
-    <w:rsid w:val="00F32ECF"/>
-  </w:rsids>
-  <m:mathPr>
-    <m:mathFont m:val="Cambria Math"/>
-    <m:brkBin m:val="before"/>
-    <m:brkBinSub m:val="--"/>
-    <m:smallFrac m:val="0"/>
-    <m:dispDef/>
-    <m:lMargin m:val="0"/>
-    <m:rMargin m:val="0"/>
-    <m:defJc m:val="centerGroup"/>
-    <m:wrapIndent m:val="1440"/>
-    <m:intLim m:val="subSup"/>
-    <m:naryLim m:val="undOvr"/>
-  </m:mathPr>
-  <w:themeFontLang w:val="de-AT"/>
-  <w:clrSchemeMapping w:bg1="light1" w:t1="dark1" w:bg2="light2" w:t2="dark2" w:accent1="accent1" w:accent2="accent2" w:accent3="accent3" w:accent4="accent4" w:accent5="accent5" w:accent6="accent6" w:hyperlink="hyperlink" w:followedHyperlink="followedHyperlink"/>
-  <w:decimalSymbol w:val=","/>
-  <w:listSeparator w:val=";"/>
-</w:settings>
-</file>
-
-<file path=word/glossary/styles.xml><?xml version="1.0" encoding="utf-8"?>
-<w:styles xmlns:mc="http://schemas.openxmlformats.org/markup-compatibility/2006" xmlns:r="http://schemas.openxmlformats.org/officeDocument/2006/relationships" xmlns:w="http://schemas.openxmlformats.org/wordprocessingml/2006/main" xmlns:w14="http://schemas.microsoft.com/office/word/2010/wordml" mc:Ignorable="w14">
-  <w:docDefaults>
-    <w:rPrDefault>
-      <w:rPr>
-        <w:rFonts w:asciiTheme="minorHAnsi" w:eastAsiaTheme="minorEastAsia" w:hAnsiTheme="minorHAnsi" w:cstheme="minorBidi"/>
-        <w:sz w:val="22"/>
-        <w:szCs w:val="22"/>
-        <w:lang w:val="de-AT" w:eastAsia="de-AT" w:bidi="ar-SA"/>
-      </w:rPr>
-    </w:rPrDefault>
-    <w:pPrDefault>
-      <w:pPr>
-        <w:spacing w:after="200" w:line="276" w:lineRule="auto"/>
-      </w:pPr>
-    </w:pPrDefault>
-  </w:docDefaults>
-  <w:latentStyles w:defLockedState="0" w:defUIPriority="99" w:defSemiHidden="1" w:defUnhideWhenUsed="1" w:defQFormat="0" w:count="267">
-    <w:lsdException w:name="Normal" w:semiHidden="0" w:uiPriority="0" w:unhideWhenUsed="0" w:qFormat="1"/>
-    <w:lsdException w:name="heading 1" w:semiHidden="0" w:uiPriority="9" w:unhideWhenUsed="0" w:qFormat="1"/>
-    <w:lsdException w:name="heading 2" w:uiPriority="9" w:qFormat="1"/>
-    <w:lsdException w:name="heading 3" w:uiPriority="9" w:qFormat="1"/>
-    <w:lsdException w:name="heading 4" w:uiPriority="9" w:qFormat="1"/>
-    <w:lsdException w:name="heading 5" w:uiPriority="9" w:qFormat="1"/>
-    <w:lsdException w:name="heading 6" w:uiPriority="9" w:qFormat="1"/>
-    <w:lsdException w:name="heading 7" w:uiPriority="9" w:qFormat="1"/>
-    <w:lsdException w:name="heading 8" w:uiPriority="9" w:qFormat="1"/>
-    <w:lsdException w:name="heading 9" w:uiPriority="9" w:qFormat="1"/>
-    <w:lsdException w:name="toc 1" w:uiPriority="39"/>
-    <w:lsdException w:name="toc 2" w:uiPriority="39"/>
-    <w:lsdException w:name="toc 3" w:uiPriority="39"/>
-    <w:lsdException w:name="toc 4" w:uiPriority="39"/>
-    <w:lsdException w:name="toc 5" w:uiPriority="39"/>
-    <w:lsdException w:name="toc 6" w:uiPriority="39"/>
-    <w:lsdException w:name="toc 7" w:uiPriority="39"/>
-    <w:lsdException w:name="toc 8" w:uiPriority="39"/>
-    <w:lsdException w:name="toc 9" w:uiPriority="39"/>
-    <w:lsdException w:name="caption" w:uiPriority="35" w:qFormat="1"/>
-    <w:lsdException w:name="Title" w:semiHidden="0" w:uiPriority="10" w:unhideWhenUsed="0" w:qFormat="1"/>
-    <w:lsdException w:name="Default Paragraph Font" w:uiPriority="1"/>
-    <w:lsdException w:name="Subtitle" w:semiHidden="0" w:uiPriority="11" w:unhideWhenUsed="0" w:qFormat="1"/>
-    <w:lsdException w:name="Strong" w:semiHidden="0" w:uiPriority="22" w:unhideWhenUsed="0" w:qFormat="1"/>
-    <w:lsdException w:name="Emphasis" w:semiHidden="0" w:uiPriority="20" w:unhideWhenUsed="0" w:qFormat="1"/>
-    <w:lsdException w:name="Table Grid" w:semiHidden="0" w:uiPriority="59" w:unhideWhenUsed="0"/>
-    <w:lsdException w:name="Placeholder Text" w:unhideWhenUsed="0"/>
-    <w:lsdException w:name="No Spacing" w:semiHidden="0" w:uiPriority="1" w:unhideWhenUsed="0" w:qFormat="1"/>
-    <w:lsdException w:name="Light Shading" w:semiHidden="0" w:uiPriority="60" w:unhideWhenUsed="0"/>
-    <w:lsdException w:name="Light List" w:semiHidden="0" w:uiPriority="61" w:unhideWhenUsed="0"/>
-    <w:lsdException w:name="Light Grid" w:semiHidden="0" w:uiPriority="62" w:unhideWhenUsed="0"/>
-    <w:lsdException w:name="Medium Shading 1" w:semiHidden="0" w:uiPriority="63" w:unhideWhenUsed="0"/>
-    <w:lsdException w:name="Medium Shading 2" w:semiHidden="0" w:uiPriority="64" w:unhideWhenUsed="0"/>
-    <w:lsdException w:name="Medium List 1" w:semiHidden="0" w:uiPriority="65" w:unhideWhenUsed="0"/>
-    <w:lsdException w:name="Medium List 2" w:semiHidden="0" w:uiPriority="66" w:unhideWhenUsed="0"/>
-    <w:lsdException w:name="Medium Grid 1" w:semiHidden="0" w:uiPriority="67" w:unhideWhenUsed="0"/>
-    <w:lsdException w:name="Medium Grid 2" w:semiHidden="0" w:uiPriority="68" w:unhideWhenUsed="0"/>
-    <w:lsdException w:name="Medium Grid 3" w:semiHidden="0" w:uiPriority="69" w:unhideWhenUsed="0"/>
-    <w:lsdException w:name="Dark List" w:semiHidden="0" w:uiPriority="70" w:unhideWhenUsed="0"/>
-    <w:lsdException w:name="Colorful Shading" w:semiHidden="0" w:uiPriority="71" w:unhideWhenUsed="0"/>
-    <w:lsdException w:name="Colorful List" w:semiHidden="0" w:uiPriority="72" w:unhideWhenUsed="0"/>
-    <w:lsdException w:name="Colorful Grid" w:semiHidden="0" w:uiPriority="73" w:unhideWhenUsed="0"/>
-    <w:lsdException w:name="Light Shading Accent 1" w:semiHidden="0" w:uiPriority="60" w:unhideWhenUsed="0"/>
-    <w:lsdException w:name="Light List Accent 1" w:semiHidden="0" w:uiPriority="61" w:unhideWhenUsed="0"/>
-    <w:lsdException w:name="Light Grid Accent 1" w:semiHidden="0" w:uiPriority="62" w:unhideWhenUsed="0"/>
-    <w:lsdException w:name="Medium Shading 1 Accent 1" w:semiHidden="0" w:uiPriority="63" w:unhideWhenUsed="0"/>
-    <w:lsdException w:name="Medium Shading 2 Accent 1" w:semiHidden="0" w:uiPriority="64" w:unhideWhenUsed="0"/>
-    <w:lsdException w:name="Medium List 1 Accent 1" w:semiHidden="0" w:uiPriority="65" w:unhideWhenUsed="0"/>
-    <w:lsdException w:name="Revision" w:unhideWhenUsed="0"/>
-    <w:lsdException w:name="List Paragraph" w:semiHidden="0" w:uiPriority="34" w:unhideWhenUsed="0" w:qFormat="1"/>
-    <w:lsdException w:name="Quote" w:semiHidden="0" w:uiPriority="29" w:unhideWhenUsed="0" w:qFormat="1"/>
-    <w:lsdException w:name="Intense Quote" w:semiHidden="0" w:uiPriority="30" w:unhideWhenUsed="0" w:qFormat="1"/>
-    <w:lsdException w:name="Medium List 2 Accent 1" w:semiHidden="0" w:uiPriority="66" w:unhideWhenUsed="0"/>
-    <w:lsdException w:name="Medium Grid 1 Accent 1" w:semiHidden="0" w:uiPriority="67" w:unhideWhenUsed="0"/>
-    <w:lsdException w:name="Medium Grid 2 Accent 1" w:semiHidden="0" w:uiPriority="68" w:unhideWhenUsed="0"/>
-    <w:lsdException w:name="Medium Grid 3 Accent 1" w:semiHidden="0" w:uiPriority="69" w:unhideWhenUsed="0"/>
-    <w:lsdException w:name="Dark List Accent 1" w:semiHidden="0" w:uiPriority="70" w:unhideWhenUsed="0"/>
-    <w:lsdException w:name="Colorful Shading Accent 1" w:semiHidden="0" w:uiPriority="71" w:unhideWhenUsed="0"/>
-    <w:lsdException w:name="Colorful List Accent 1" w:semiHidden="0" w:uiPriority="72" w:unhideWhenUsed="0"/>
-    <w:lsdException w:name="Colorful Grid Accent 1" w:semiHidden="0" w:uiPriority="73" w:unhideWhenUsed="0"/>
-    <w:lsdException w:name="Light Shading Accent 2" w:semiHidden="0" w:uiPriority="60" w:unhideWhenUsed="0"/>
-    <w:lsdException w:name="Light List Accent 2" w:semiHidden="0" w:uiPriority="61" w:unhideWhenUsed="0"/>
-    <w:lsdException w:name="Light Grid Accent 2" w:semiHidden="0" w:uiPriority="62" w:unhideWhenUsed="0"/>
-    <w:lsdException w:name="Medium Shading 1 Accent 2" w:semiHidden="0" w:uiPriority="63" w:unhideWhenUsed="0"/>
-    <w:lsdException w:name="Medium Shading 2 Accent 2" w:semiHidden="0" w:uiPriority="64" w:unhideWhenUsed="0"/>
-    <w:lsdException w:name="Medium List 1 Accent 2" w:semiHidden="0" w:uiPriority="65" w:unhideWhenUsed="0"/>
-    <w:lsdException w:name="Medium List 2 Accent 2" w:semiHidden="0" w:uiPriority="66" w:unhideWhenUsed="0"/>
-    <w:lsdException w:name="Medium Grid 1 Accent 2" w:semiHidden="0" w:uiPriority="67" w:unhideWhenUsed="0"/>
-    <w:lsdException w:name="Medium Grid 2 Accent 2" w:semiHidden="0" w:uiPriority="68" w:unhideWhenUsed="0"/>
-    <w:lsdException w:name="Medium Grid 3 Accent 2" w:semiHidden="0" w:uiPriority="69" w:unhideWhenUsed="0"/>
-    <w:lsdException w:name="Dark List Accent 2" w:semiHidden="0" w:uiPriority="70" w:unhideWhenUsed="0"/>
-    <w:lsdException w:name="Colorful Shading Accent 2" w:semiHidden="0" w:uiPriority="71" w:unhideWhenUsed="0"/>
-    <w:lsdException w:name="Colorful List Accent 2" w:semiHidden="0" w:uiPriority="72" w:unhideWhenUsed="0"/>
-    <w:lsdException w:name="Colorful Grid Accent 2" w:semiHidden="0" w:uiPriority="73" w:unhideWhenUsed="0"/>
-    <w:lsdException w:name="Light Shading Accent 3" w:semiHidden="0" w:uiPriority="60" w:unhideWhenUsed="0"/>
-    <w:lsdException w:name="Light List Accent 3" w:semiHidden="0" w:uiPriority="61" w:unhideWhenUsed="0"/>
-    <w:lsdException w:name="Light Grid Accent 3" w:semiHidden="0" w:uiPriority="62" w:unhideWhenUsed="0"/>
-    <w:lsdException w:name="Medium Shading 1 Accent 3" w:semiHidden="0" w:uiPriority="63" w:unhideWhenUsed="0"/>
-    <w:lsdException w:name="Medium Shading 2 Accent 3" w:semiHidden="0" w:uiPriority="64" w:unhideWhenUsed="0"/>
-    <w:lsdException w:name="Medium List 1 Accent 3" w:semiHidden="0" w:uiPriority="65" w:unhideWhenUsed="0"/>
-    <w:lsdException w:name="Medium List 2 Accent 3" w:semiHidden="0" w:uiPriority="66" w:unhideWhenUsed="0"/>
-    <w:lsdException w:name="Medium Grid 1 Accent 3" w:semiHidden="0" w:uiPriority="67" w:unhideWhenUsed="0"/>
-    <w:lsdException w:name="Medium Grid 2 Accent 3" w:semiHidden="0" w:uiPriority="68" w:unhideWhenUsed="0"/>
-    <w:lsdException w:name="Medium Grid 3 Accent 3" w:semiHidden="0" w:uiPriority="69" w:unhideWhenUsed="0"/>
-    <w:lsdException w:name="Dark List Accent 3" w:semiHidden="0" w:uiPriority="70" w:unhideWhenUsed="0"/>
-    <w:lsdException w:name="Colorful Shading Accent 3" w:semiHidden="0" w:uiPriority="71" w:unhideWhenUsed="0"/>
-    <w:lsdException w:name="Colorful List Accent 3" w:semiHidden="0" w:uiPriority="72" w:unhideWhenUsed="0"/>
-    <w:lsdException w:name="Colorful Grid Accent 3" w:semiHidden="0" w:uiPriority="73" w:unhideWhenUsed="0"/>
-    <w:lsdException w:name="Light Shading Accent 4" w:semiHidden="0" w:uiPriority="60" w:unhideWhenUsed="0"/>
-    <w:lsdException w:name="Light List Accent 4" w:semiHidden="0" w:uiPriority="61" w:unhideWhenUsed="0"/>
-    <w:lsdException w:name="Light Grid Accent 4" w:semiHidden="0" w:uiPriority="62" w:unhideWhenUsed="0"/>
-    <w:lsdException w:name="Medium Shading 1 Accent 4" w:semiHidden="0" w:uiPriority="63" w:unhideWhenUsed="0"/>
-    <w:lsdException w:name="Medium Shading 2 Accent 4" w:semiHidden="0" w:uiPriority="64" w:unhideWhenUsed="0"/>
-    <w:lsdException w:name="Medium List 1 Accent 4" w:semiHidden="0" w:uiPriority="65" w:unhideWhenUsed="0"/>
-    <w:lsdException w:name="Medium List 2 Accent 4" w:semiHidden="0" w:uiPriority="66" w:unhideWhenUsed="0"/>
-    <w:lsdException w:name="Medium Grid 1 Accent 4" w:semiHidden="0" w:uiPriority="67" w:unhideWhenUsed="0"/>
-    <w:lsdException w:name="Medium Grid 2 Accent 4" w:semiHidden="0" w:uiPriority="68" w:unhideWhenUsed="0"/>
-    <w:lsdException w:name="Medium Grid 3 Accent 4" w:semiHidden="0" w:uiPriority="69" w:unhideWhenUsed="0"/>
-    <w:lsdException w:name="Dark List Accent 4" w:semiHidden="0" w:uiPriority="70" w:unhideWhenUsed="0"/>
-    <w:lsdException w:name="Colorful Shading Accent 4" w:semiHidden="0" w:uiPriority="71" w:unhideWhenUsed="0"/>
-    <w:lsdException w:name="Colorful List Accent 4" w:semiHidden="0" w:uiPriority="72" w:unhideWhenUsed="0"/>
-    <w:lsdException w:name="Colorful Grid Accent 4" w:semiHidden="0" w:uiPriority="73" w:unhideWhenUsed="0"/>
-    <w:lsdException w:name="Light Shading Accent 5" w:semiHidden="0" w:uiPriority="60" w:unhideWhenUsed="0"/>
-    <w:lsdException w:name="Light List Accent 5" w:semiHidden="0" w:uiPriority="61" w:unhideWhenUsed="0"/>
-    <w:lsdException w:name="Light Grid Accent 5" w:semiHidden="0" w:uiPriority="62" w:unhideWhenUsed="0"/>
-    <w:lsdException w:name="Medium Shading 1 Accent 5" w:semiHidden="0" w:uiPriority="63" w:unhideWhenUsed="0"/>
-    <w:lsdException w:name="Medium Shading 2 Accent 5" w:semiHidden="0" w:uiPriority="64" w:unhideWhenUsed="0"/>
-    <w:lsdException w:name="Medium List 1 Accent 5" w:semiHidden="0" w:uiPriority="65" w:unhideWhenUsed="0"/>
-    <w:lsdException w:name="Medium List 2 Accent 5" w:semiHidden="0" w:uiPriority="66" w:unhideWhenUsed="0"/>
-    <w:lsdException w:name="Medium Grid 1 Accent 5" w:semiHidden="0" w:uiPriority="67" w:unhideWhenUsed="0"/>
-    <w:lsdException w:name="Medium Grid 2 Accent 5" w:semiHidden="0" w:uiPriority="68" w:unhideWhenUsed="0"/>
-    <w:lsdException w:name="Medium Grid 3 Accent 5" w:semiHidden="0" w:uiPriority="69" w:unhideWhenUsed="0"/>
-    <w:lsdException w:name="Dark List Accent 5" w:semiHidden="0" w:uiPriority="70" w:unhideWhenUsed="0"/>
-    <w:lsdException w:name="Colorful Shading Accent 5" w:semiHidden="0" w:uiPriority="71" w:unhideWhenUsed="0"/>
-    <w:lsdException w:name="Colorful List Accent 5" w:semiHidden="0" w:uiPriority="72" w:unhideWhenUsed="0"/>
-    <w:lsdException w:name="Colorful Grid Accent 5" w:semiHidden="0" w:uiPriority="73" w:unhideWhenUsed="0"/>
-    <w:lsdException w:name="Light Shading Accent 6" w:semiHidden="0" w:uiPriority="60" w:unhideWhenUsed="0"/>
-    <w:lsdException w:name="Light List Accent 6" w:semiHidden="0" w:uiPriority="61" w:unhideWhenUsed="0"/>
-    <w:lsdException w:name="Light Grid Accent 6" w:semiHidden="0" w:uiPriority="62" w:unhideWhenUsed="0"/>
-    <w:lsdException w:name="Medium Shading 1 Accent 6" w:semiHidden="0" w:uiPriority="63" w:unhideWhenUsed="0"/>
-    <w:lsdException w:name="Medium Shading 2 Accent 6" w:semiHidden="0" w:uiPriority="64" w:unhideWhenUsed="0"/>
-    <w:lsdException w:name="Medium List 1 Accent 6" w:semiHidden="0" w:uiPriority="65" w:unhideWhenUsed="0"/>
-    <w:lsdException w:name="Medium List 2 Accent 6" w:semiHidden="0" w:uiPriority="66" w:unhideWhenUsed="0"/>
-    <w:lsdException w:name="Medium Grid 1 Accent 6" w:semiHidden="0" w:uiPriority="67" w:unhideWhenUsed="0"/>
-    <w:lsdException w:name="Medium Grid 2 Accent 6" w:semiHidden="0" w:uiPriority="68" w:unhideWhenUsed="0"/>
-    <w:lsdException w:name="Medium Grid 3 Accent 6" w:semiHidden="0" w:uiPriority="69" w:unhideWhenUsed="0"/>
-    <w:lsdException w:name="Dark List Accent 6" w:semiHidden="0" w:uiPriority="70" w:unhideWhenUsed="0"/>
-    <w:lsdException w:name="Colorful Shading Accent 6" w:semiHidden="0" w:uiPriority="71" w:unhideWhenUsed="0"/>
-    <w:lsdException w:name="Colorful List Accent 6" w:semiHidden="0" w:uiPriority="72" w:unhideWhenUsed="0"/>
-    <w:lsdException w:name="Colorful Grid Accent 6" w:semiHidden="0" w:uiPriority="73" w:unhideWhenUsed="0"/>
-    <w:lsdException w:name="Subtle Emphasis" w:semiHidden="0" w:uiPriority="19" w:unhideWhenUsed="0" w:qFormat="1"/>
-    <w:lsdException w:name="Intense Emphasis" w:semiHidden="0" w:uiPriority="21" w:unhideWhenUsed="0" w:qFormat="1"/>
-    <w:lsdException w:name="Subtle Reference" w:semiHidden="0" w:uiPriority="31" w:unhideWhenUsed="0" w:qFormat="1"/>
-    <w:lsdException w:name="Intense Reference" w:semiHidden="0" w:uiPriority="32" w:unhideWhenUsed="0" w:qFormat="1"/>
-    <w:lsdException w:name="Book Title" w:semiHidden="0" w:uiPriority="33" w:unhideWhenUsed="0" w:qFormat="1"/>
-    <w:lsdException w:name="Bibliography" w:uiPriority="37"/>
-    <w:lsdException w:name="TOC Heading" w:uiPriority="39" w:qFormat="1"/>
-  </w:latentStyles>
-  <w:style w:type="paragraph" w:default="1" w:styleId="Standard">
-    <w:name w:val="Normal"/>
-    <w:qFormat/>
-  </w:style>
-  <w:style w:type="character" w:default="1" w:styleId="Absatz-Standardschriftart">
-    <w:name w:val="Default Paragraph Font"/>
-    <w:uiPriority w:val="1"/>
-    <w:semiHidden/>
-    <w:unhideWhenUsed/>
-  </w:style>
-  <w:style w:type="table" w:default="1" w:styleId="NormaleTabelle">
-    <w:name w:val="Normal Table"/>
-    <w:uiPriority w:val="99"/>
-    <w:semiHidden/>
-    <w:unhideWhenUsed/>
-    <w:tblPr>
-      <w:tblInd w:w="0" w:type="dxa"/>
-      <w:tblCellMar>
-        <w:top w:w="0" w:type="dxa"/>
-        <w:left w:w="108" w:type="dxa"/>
-        <w:bottom w:w="0" w:type="dxa"/>
-        <w:right w:w="108" w:type="dxa"/>
-      </w:tblCellMar>
-    </w:tblPr>
-  </w:style>
-  <w:style w:type="numbering" w:default="1" w:styleId="KeineListe">
-    <w:name w:val="No List"/>
-    <w:uiPriority w:val="99"/>
-    <w:semiHidden/>
-    <w:unhideWhenUsed/>
-  </w:style>
-  <w:style w:type="paragraph" w:customStyle="1" w:styleId="CAE305D0A8F14ABDB91A23BE7E4838BE">
-    <w:name w:val="CAE305D0A8F14ABDB91A23BE7E4838BE"/>
-    <w:rsid w:val="00A251BA"/>
-  </w:style>
-  <w:style w:type="paragraph" w:customStyle="1" w:styleId="1B24060C2064412F89819BE469CD5EBF">
-    <w:name w:val="1B24060C2064412F89819BE469CD5EBF"/>
-    <w:rsid w:val="00A251BA"/>
-  </w:style>
-  <w:style w:type="paragraph" w:customStyle="1" w:styleId="1047462E83904957B62C8CDA4B016872">
-    <w:name w:val="1047462E83904957B62C8CDA4B016872"/>
-    <w:rsid w:val="00A251BA"/>
-  </w:style>
-  <w:style w:type="paragraph" w:customStyle="1" w:styleId="BBF54CB721DF4D2BB21768F16540952D">
-    <w:name w:val="BBF54CB721DF4D2BB21768F16540952D"/>
-    <w:rsid w:val="00A251BA"/>
-  </w:style>
-</w:styles>
-</file>
-
-<file path=word/glossary/stylesWithEffects.xml><?xml version="1.0" encoding="utf-8"?>
-<w:styles xmlns:wpc="http://schemas.microsoft.com/office/word/2010/wordprocessingCanvas" xmlns:mc="http://schemas.openxmlformats.org/markup-compatibility/2006" xmlns:o="urn:schemas-microsoft-com:office:office" xmlns:r="http://schemas.openxmlformats.org/officeDocument/2006/relationships" xmlns:m="http://schemas.openxmlformats.org/officeDocument/2006/math" xmlns:v="urn:schemas-microsoft-com:vml" xmlns:wp14="http://schemas.microsoft.com/office/word/2010/wordprocessingDrawing" xmlns:wp="http://schemas.openxmlformats.org/drawingml/2006/wordprocessingDrawing" xmlns:w10="urn:schemas-microsoft-com:office:word" xmlns:w="http://schemas.openxmlformats.org/wordprocessingml/2006/main" xmlns:w14="http://schemas.microsoft.com/office/word/2010/wordml" xmlns:wpg="http://schemas.microsoft.com/office/word/2010/wordprocessingGroup" xmlns:wpi="http://schemas.microsoft.com/office/word/2010/wordprocessingInk" xmlns:wne="http://schemas.microsoft.com/office/word/2006/wordml" xmlns:wps="http://schemas.microsoft.com/office/word/2010/wordprocessingShape" mc:Ignorable="w14 wp14">
-  <w:docDefaults>
-    <w:rPrDefault>
-      <w:rPr>
-        <w:rFonts w:asciiTheme="minorHAnsi" w:eastAsiaTheme="minorEastAsia" w:hAnsiTheme="minorHAnsi" w:cstheme="minorBidi"/>
-        <w:sz w:val="22"/>
-        <w:szCs w:val="22"/>
-        <w:lang w:val="de-AT" w:eastAsia="de-AT" w:bidi="ar-SA"/>
-      </w:rPr>
-    </w:rPrDefault>
-    <w:pPrDefault>
-      <w:pPr>
-        <w:spacing w:after="200" w:line="276" w:lineRule="auto"/>
-      </w:pPr>
-    </w:pPrDefault>
-  </w:docDefaults>
-  <w:latentStyles w:defLockedState="0" w:defUIPriority="99" w:defSemiHidden="1" w:defUnhideWhenUsed="1" w:defQFormat="0" w:count="267">
-    <w:lsdException w:name="Normal" w:semiHidden="0" w:uiPriority="0" w:unhideWhenUsed="0" w:qFormat="1"/>
-    <w:lsdException w:name="heading 1" w:semiHidden="0" w:uiPriority="9" w:unhideWhenUsed="0" w:qFormat="1"/>
-    <w:lsdException w:name="heading 2" w:uiPriority="9" w:qFormat="1"/>
-    <w:lsdException w:name="heading 3" w:uiPriority="9" w:qFormat="1"/>
-    <w:lsdException w:name="heading 4" w:uiPriority="9" w:qFormat="1"/>
-    <w:lsdException w:name="heading 5" w:uiPriority="9" w:qFormat="1"/>
-    <w:lsdException w:name="heading 6" w:uiPriority="9" w:qFormat="1"/>
-    <w:lsdException w:name="heading 7" w:uiPriority="9" w:qFormat="1"/>
-    <w:lsdException w:name="heading 8" w:uiPriority="9" w:qFormat="1"/>
-    <w:lsdException w:name="heading 9" w:uiPriority="9" w:qFormat="1"/>
-    <w:lsdException w:name="toc 1" w:uiPriority="39"/>
-    <w:lsdException w:name="toc 2" w:uiPriority="39"/>
-    <w:lsdException w:name="toc 3" w:uiPriority="39"/>
-    <w:lsdException w:name="toc 4" w:uiPriority="39"/>
-    <w:lsdException w:name="toc 5" w:uiPriority="39"/>
-    <w:lsdException w:name="toc 6" w:uiPriority="39"/>
-    <w:lsdException w:name="toc 7" w:uiPriority="39"/>
-    <w:lsdException w:name="toc 8" w:uiPriority="39"/>
-    <w:lsdException w:name="toc 9" w:uiPriority="39"/>
-    <w:lsdException w:name="caption" w:uiPriority="35" w:qFormat="1"/>
-    <w:lsdException w:name="Title" w:semiHidden="0" w:uiPriority="10" w:unhideWhenUsed="0" w:qFormat="1"/>
-    <w:lsdException w:name="Default Paragraph Font" w:uiPriority="1"/>
-    <w:lsdException w:name="Subtitle" w:semiHidden="0" w:uiPriority="11" w:unhideWhenUsed="0" w:qFormat="1"/>
-    <w:lsdException w:name="Strong" w:semiHidden="0" w:uiPriority="22" w:unhideWhenUsed="0" w:qFormat="1"/>
-    <w:lsdException w:name="Emphasis" w:semiHidden="0" w:uiPriority="20" w:unhideWhenUsed="0" w:qFormat="1"/>
-    <w:lsdException w:name="Table Grid" w:semiHidden="0" w:uiPriority="59" w:unhideWhenUsed="0"/>
-    <w:lsdException w:name="Placeholder Text" w:unhideWhenUsed="0"/>
-    <w:lsdException w:name="No Spacing" w:semiHidden="0" w:uiPriority="1" w:unhideWhenUsed="0" w:qFormat="1"/>
-    <w:lsdException w:name="Light Shading" w:semiHidden="0" w:uiPriority="60" w:unhideWhenUsed="0"/>
-    <w:lsdException w:name="Light List" w:semiHidden="0" w:uiPriority="61" w:unhideWhenUsed="0"/>
-    <w:lsdException w:name="Light Grid" w:semiHidden="0" w:uiPriority="62" w:unhideWhenUsed="0"/>
-    <w:lsdException w:name="Medium Shading 1" w:semiHidden="0" w:uiPriority="63" w:unhideWhenUsed="0"/>
-    <w:lsdException w:name="Medium Shading 2" w:semiHidden="0" w:uiPriority="64" w:unhideWhenUsed="0"/>
-    <w:lsdException w:name="Medium List 1" w:semiHidden="0" w:uiPriority="65" w:unhideWhenUsed="0"/>
-    <w:lsdException w:name="Medium List 2" w:semiHidden="0" w:uiPriority="66" w:unhideWhenUsed="0"/>
-    <w:lsdException w:name="Medium Grid 1" w:semiHidden="0" w:uiPriority="67" w:unhideWhenUsed="0"/>
-    <w:lsdException w:name="Medium Grid 2" w:semiHidden="0" w:uiPriority="68" w:unhideWhenUsed="0"/>
-    <w:lsdException w:name="Medium Grid 3" w:semiHidden="0" w:uiPriority="69" w:unhideWhenUsed="0"/>
-    <w:lsdException w:name="Dark List" w:semiHidden="0" w:uiPriority="70" w:unhideWhenUsed="0"/>
-    <w:lsdException w:name="Colorful Shading" w:semiHidden="0" w:uiPriority="71" w:unhideWhenUsed="0"/>
-    <w:lsdException w:name="Colorful List" w:semiHidden="0" w:uiPriority="72" w:unhideWhenUsed="0"/>
-    <w:lsdException w:name="Colorful Grid" w:semiHidden="0" w:uiPriority="73" w:unhideWhenUsed="0"/>
-    <w:lsdException w:name="Light Shading Accent 1" w:semiHidden="0" w:uiPriority="60" w:unhideWhenUsed="0"/>
-    <w:lsdException w:name="Light List Accent 1" w:semiHidden="0" w:uiPriority="61" w:unhideWhenUsed="0"/>
-    <w:lsdException w:name="Light Grid Accent 1" w:semiHidden="0" w:uiPriority="62" w:unhideWhenUsed="0"/>
-    <w:lsdException w:name="Medium Shading 1 Accent 1" w:semiHidden="0" w:uiPriority="63" w:unhideWhenUsed="0"/>
-    <w:lsdException w:name="Medium Shading 2 Accent 1" w:semiHidden="0" w:uiPriority="64" w:unhideWhenUsed="0"/>
-    <w:lsdException w:name="Medium List 1 Accent 1" w:semiHidden="0" w:uiPriority="65" w:unhideWhenUsed="0"/>
-    <w:lsdException w:name="Revision" w:unhideWhenUsed="0"/>
-    <w:lsdException w:name="List Paragraph" w:semiHidden="0" w:uiPriority="34" w:unhideWhenUsed="0" w:qFormat="1"/>
-    <w:lsdException w:name="Quote" w:semiHidden="0" w:uiPriority="29" w:unhideWhenUsed="0" w:qFormat="1"/>
-    <w:lsdException w:name="Intense Quote" w:semiHidden="0" w:uiPriority="30" w:unhideWhenUsed="0" w:qFormat="1"/>
-    <w:lsdException w:name="Medium List 2 Accent 1" w:semiHidden="0" w:uiPriority="66" w:unhideWhenUsed="0"/>
-    <w:lsdException w:name="Medium Grid 1 Accent 1" w:semiHidden="0" w:uiPriority="67" w:unhideWhenUsed="0"/>
-    <w:lsdException w:name="Medium Grid 2 Accent 1" w:semiHidden="0" w:uiPriority="68" w:unhideWhenUsed="0"/>
-    <w:lsdException w:name="Medium Grid 3 Accent 1" w:semiHidden="0" w:uiPriority="69" w:unhideWhenUsed="0"/>
-    <w:lsdException w:name="Dark List Accent 1" w:semiHidden="0" w:uiPriority="70" w:unhideWhenUsed="0"/>
-    <w:lsdException w:name="Colorful Shading Accent 1" w:semiHidden="0" w:uiPriority="71" w:unhideWhenUsed="0"/>
-    <w:lsdException w:name="Colorful List Accent 1" w:semiHidden="0" w:uiPriority="72" w:unhideWhenUsed="0"/>
-    <w:lsdException w:name="Colorful Grid Accent 1" w:semiHidden="0" w:uiPriority="73" w:unhideWhenUsed="0"/>
-    <w:lsdException w:name="Light Shading Accent 2" w:semiHidden="0" w:uiPriority="60" w:unhideWhenUsed="0"/>
-    <w:lsdException w:name="Light List Accent 2" w:semiHidden="0" w:uiPriority="61" w:unhideWhenUsed="0"/>
-    <w:lsdException w:name="Light Grid Accent 2" w:semiHidden="0" w:uiPriority="62" w:unhideWhenUsed="0"/>
-    <w:lsdException w:name="Medium Shading 1 Accent 2" w:semiHidden="0" w:uiPriority="63" w:unhideWhenUsed="0"/>
-    <w:lsdException w:name="Medium Shading 2 Accent 2" w:semiHidden="0" w:uiPriority="64" w:unhideWhenUsed="0"/>
-    <w:lsdException w:name="Medium List 1 Accent 2" w:semiHidden="0" w:uiPriority="65" w:unhideWhenUsed="0"/>
-    <w:lsdException w:name="Medium List 2 Accent 2" w:semiHidden="0" w:uiPriority="66" w:unhideWhenUsed="0"/>
-    <w:lsdException w:name="Medium Grid 1 Accent 2" w:semiHidden="0" w:uiPriority="67" w:unhideWhenUsed="0"/>
-    <w:lsdException w:name="Medium Grid 2 Accent 2" w:semiHidden="0" w:uiPriority="68" w:unhideWhenUsed="0"/>
-    <w:lsdException w:name="Medium Grid 3 Accent 2" w:semiHidden="0" w:uiPriority="69" w:unhideWhenUsed="0"/>
-    <w:lsdException w:name="Dark List Accent 2" w:semiHidden="0" w:uiPriority="70" w:unhideWhenUsed="0"/>
-    <w:lsdException w:name="Colorful Shading Accent 2" w:semiHidden="0" w:uiPriority="71" w:unhideWhenUsed="0"/>
-    <w:lsdException w:name="Colorful List Accent 2" w:semiHidden="0" w:uiPriority="72" w:unhideWhenUsed="0"/>
-    <w:lsdException w:name="Colorful Grid Accent 2" w:semiHidden="0" w:uiPriority="73" w:unhideWhenUsed="0"/>
-    <w:lsdException w:name="Light Shading Accent 3" w:semiHidden="0" w:uiPriority="60" w:unhideWhenUsed="0"/>
-    <w:lsdException w:name="Light List Accent 3" w:semiHidden="0" w:uiPriority="61" w:unhideWhenUsed="0"/>
-    <w:lsdException w:name="Light Grid Accent 3" w:semiHidden="0" w:uiPriority="62" w:unhideWhenUsed="0"/>
-    <w:lsdException w:name="Medium Shading 1 Accent 3" w:semiHidden="0" w:uiPriority="63" w:unhideWhenUsed="0"/>
-    <w:lsdException w:name="Medium Shading 2 Accent 3" w:semiHidden="0" w:uiPriority="64" w:unhideWhenUsed="0"/>
-    <w:lsdException w:name="Medium List 1 Accent 3" w:semiHidden="0" w:uiPriority="65" w:unhideWhenUsed="0"/>
-    <w:lsdException w:name="Medium List 2 Accent 3" w:semiHidden="0" w:uiPriority="66" w:unhideWhenUsed="0"/>
-    <w:lsdException w:name="Medium Grid 1 Accent 3" w:semiHidden="0" w:uiPriority="67" w:unhideWhenUsed="0"/>
-    <w:lsdException w:name="Medium Grid 2 Accent 3" w:semiHidden="0" w:uiPriority="68" w:unhideWhenUsed="0"/>
-    <w:lsdException w:name="Medium Grid 3 Accent 3" w:semiHidden="0" w:uiPriority="69" w:unhideWhenUsed="0"/>
-    <w:lsdException w:name="Dark List Accent 3" w:semiHidden="0" w:uiPriority="70" w:unhideWhenUsed="0"/>
-    <w:lsdException w:name="Colorful Shading Accent 3" w:semiHidden="0" w:uiPriority="71" w:unhideWhenUsed="0"/>
-    <w:lsdException w:name="Colorful List Accent 3" w:semiHidden="0" w:uiPriority="72" w:unhideWhenUsed="0"/>
-    <w:lsdException w:name="Colorful Grid Accent 3" w:semiHidden="0" w:uiPriority="73" w:unhideWhenUsed="0"/>
-    <w:lsdException w:name="Light Shading Accent 4" w:semiHidden="0" w:uiPriority="60" w:unhideWhenUsed="0"/>
-    <w:lsdException w:name="Light List Accent 4" w:semiHidden="0" w:uiPriority="61" w:unhideWhenUsed="0"/>
-    <w:lsdException w:name="Light Grid Accent 4" w:semiHidden="0" w:uiPriority="62" w:unhideWhenUsed="0"/>
-    <w:lsdException w:name="Medium Shading 1 Accent 4" w:semiHidden="0" w:uiPriority="63" w:unhideWhenUsed="0"/>
-    <w:lsdException w:name="Medium Shading 2 Accent 4" w:semiHidden="0" w:uiPriority="64" w:unhideWhenUsed="0"/>
-    <w:lsdException w:name="Medium List 1 Accent 4" w:semiHidden="0" w:uiPriority="65" w:unhideWhenUsed="0"/>
-    <w:lsdException w:name="Medium List 2 Accent 4" w:semiHidden="0" w:uiPriority="66" w:unhideWhenUsed="0"/>
-    <w:lsdException w:name="Medium Grid 1 Accent 4" w:semiHidden="0" w:uiPriority="67" w:unhideWhenUsed="0"/>
-    <w:lsdException w:name="Medium Grid 2 Accent 4" w:semiHidden="0" w:uiPriority="68" w:unhideWhenUsed="0"/>
-    <w:lsdException w:name="Medium Grid 3 Accent 4" w:semiHidden="0" w:uiPriority="69" w:unhideWhenUsed="0"/>
-    <w:lsdException w:name="Dark List Accent 4" w:semiHidden="0" w:uiPriority="70" w:unhideWhenUsed="0"/>
-    <w:lsdException w:name="Colorful Shading Accent 4" w:semiHidden="0" w:uiPriority="71" w:unhideWhenUsed="0"/>
-    <w:lsdException w:name="Colorful List Accent 4" w:semiHidden="0" w:uiPriority="72" w:unhideWhenUsed="0"/>
-    <w:lsdException w:name="Colorful Grid Accent 4" w:semiHidden="0" w:uiPriority="73" w:unhideWhenUsed="0"/>
-    <w:lsdException w:name="Light Shading Accent 5" w:semiHidden="0" w:uiPriority="60" w:unhideWhenUsed="0"/>
-    <w:lsdException w:name="Light List Accent 5" w:semiHidden="0" w:uiPriority="61" w:unhideWhenUsed="0"/>
-    <w:lsdException w:name="Light Grid Accent 5" w:semiHidden="0" w:uiPriority="62" w:unhideWhenUsed="0"/>
-    <w:lsdException w:name="Medium Shading 1 Accent 5" w:semiHidden="0" w:uiPriority="63" w:unhideWhenUsed="0"/>
-    <w:lsdException w:name="Medium Shading 2 Accent 5" w:semiHidden="0" w:uiPriority="64" w:unhideWhenUsed="0"/>
-    <w:lsdException w:name="Medium List 1 Accent 5" w:semiHidden="0" w:uiPriority="65" w:unhideWhenUsed="0"/>
-    <w:lsdException w:name="Medium List 2 Accent 5" w:semiHidden="0" w:uiPriority="66" w:unhideWhenUsed="0"/>
-    <w:lsdException w:name="Medium Grid 1 Accent 5" w:semiHidden="0" w:uiPriority="67" w:unhideWhenUsed="0"/>
-    <w:lsdException w:name="Medium Grid 2 Accent 5" w:semiHidden="0" w:uiPriority="68" w:unhideWhenUsed="0"/>
-    <w:lsdException w:name="Medium Grid 3 Accent 5" w:semiHidden="0" w:uiPriority="69" w:unhideWhenUsed="0"/>
-    <w:lsdException w:name="Dark List Accent 5" w:semiHidden="0" w:uiPriority="70" w:unhideWhenUsed="0"/>
-    <w:lsdException w:name="Colorful Shading Accent 5" w:semiHidden="0" w:uiPriority="71" w:unhideWhenUsed="0"/>
-    <w:lsdException w:name="Colorful List Accent 5" w:semiHidden="0" w:uiPriority="72" w:unhideWhenUsed="0"/>
-    <w:lsdException w:name="Colorful Grid Accent 5" w:semiHidden="0" w:uiPriority="73" w:unhideWhenUsed="0"/>
-    <w:lsdException w:name="Light Shading Accent 6" w:semiHidden="0" w:uiPriority="60" w:unhideWhenUsed="0"/>
-    <w:lsdException w:name="Light List Accent 6" w:semiHidden="0" w:uiPriority="61" w:unhideWhenUsed="0"/>
-    <w:lsdException w:name="Light Grid Accent 6" w:semiHidden="0" w:uiPriority="62" w:unhideWhenUsed="0"/>
-    <w:lsdException w:name="Medium Shading 1 Accent 6" w:semiHidden="0" w:uiPriority="63" w:unhideWhenUsed="0"/>
-    <w:lsdException w:name="Medium Shading 2 Accent 6" w:semiHidden="0" w:uiPriority="64" w:unhideWhenUsed="0"/>
-    <w:lsdException w:name="Medium List 1 Accent 6" w:semiHidden="0" w:uiPriority="65" w:unhideWhenUsed="0"/>
-    <w:lsdException w:name="Medium List 2 Accent 6" w:semiHidden="0" w:uiPriority="66" w:unhideWhenUsed="0"/>
-    <w:lsdException w:name="Medium Grid 1 Accent 6" w:semiHidden="0" w:uiPriority="67" w:unhideWhenUsed="0"/>
-    <w:lsdException w:name="Medium Grid 2 Accent 6" w:semiHidden="0" w:uiPriority="68" w:unhideWhenUsed="0"/>
-    <w:lsdException w:name="Medium Grid 3 Accent 6" w:semiHidden="0" w:uiPriority="69" w:unhideWhenUsed="0"/>
-    <w:lsdException w:name="Dark List Accent 6" w:semiHidden="0" w:uiPriority="70" w:unhideWhenUsed="0"/>
-    <w:lsdException w:name="Colorful Shading Accent 6" w:semiHidden="0" w:uiPriority="71" w:unhideWhenUsed="0"/>
-    <w:lsdException w:name="Colorful List Accent 6" w:semiHidden="0" w:uiPriority="72" w:unhideWhenUsed="0"/>
-    <w:lsdException w:name="Colorful Grid Accent 6" w:semiHidden="0" w:uiPriority="73" w:unhideWhenUsed="0"/>
-    <w:lsdException w:name="Subtle Emphasis" w:semiHidden="0" w:uiPriority="19" w:unhideWhenUsed="0" w:qFormat="1"/>
-    <w:lsdException w:name="Intense Emphasis" w:semiHidden="0" w:uiPriority="21" w:unhideWhenUsed="0" w:qFormat="1"/>
-    <w:lsdException w:name="Subtle Reference" w:semiHidden="0" w:uiPriority="31" w:unhideWhenUsed="0" w:qFormat="1"/>
-    <w:lsdException w:name="Intense Reference" w:semiHidden="0" w:uiPriority="32" w:unhideWhenUsed="0" w:qFormat="1"/>
-    <w:lsdException w:name="Book Title" w:semiHidden="0" w:uiPriority="33" w:unhideWhenUsed="0" w:qFormat="1"/>
-    <w:lsdException w:name="Bibliography" w:uiPriority="37"/>
-    <w:lsdException w:name="TOC Heading" w:uiPriority="39" w:qFormat="1"/>
-  </w:latentStyles>
-  <w:style w:type="paragraph" w:default="1" w:styleId="Standard">
-    <w:name w:val="Normal"/>
-    <w:qFormat/>
-  </w:style>
-  <w:style w:type="character" w:default="1" w:styleId="Absatz-Standardschriftart">
-    <w:name w:val="Default Paragraph Font"/>
-    <w:uiPriority w:val="1"/>
-    <w:semiHidden/>
-    <w:unhideWhenUsed/>
-  </w:style>
-  <w:style w:type="table" w:default="1" w:styleId="NormaleTabelle">
-    <w:name w:val="Normal Table"/>
-    <w:uiPriority w:val="99"/>
-    <w:semiHidden/>
-    <w:unhideWhenUsed/>
-    <w:tblPr>
-      <w:tblInd w:w="0" w:type="dxa"/>
-      <w:tblCellMar>
-        <w:top w:w="0" w:type="dxa"/>
-        <w:left w:w="108" w:type="dxa"/>
-        <w:bottom w:w="0" w:type="dxa"/>
-        <w:right w:w="108" w:type="dxa"/>
-      </w:tblCellMar>
-    </w:tblPr>
-  </w:style>
-  <w:style w:type="numbering" w:default="1" w:styleId="KeineListe">
-    <w:name w:val="No List"/>
-    <w:uiPriority w:val="99"/>
-    <w:semiHidden/>
-    <w:unhideWhenUsed/>
-  </w:style>
-  <w:style w:type="paragraph" w:customStyle="1" w:styleId="CAE305D0A8F14ABDB91A23BE7E4838BE">
-    <w:name w:val="CAE305D0A8F14ABDB91A23BE7E4838BE"/>
-    <w:rsid w:val="00A251BA"/>
-  </w:style>
-  <w:style w:type="paragraph" w:customStyle="1" w:styleId="1B24060C2064412F89819BE469CD5EBF">
-    <w:name w:val="1B24060C2064412F89819BE469CD5EBF"/>
-    <w:rsid w:val="00A251BA"/>
-  </w:style>
-  <w:style w:type="paragraph" w:customStyle="1" w:styleId="1047462E83904957B62C8CDA4B016872">
-    <w:name w:val="1047462E83904957B62C8CDA4B016872"/>
-    <w:rsid w:val="00A251BA"/>
-  </w:style>
-  <w:style w:type="paragraph" w:customStyle="1" w:styleId="BBF54CB721DF4D2BB21768F16540952D">
-    <w:name w:val="BBF54CB721DF4D2BB21768F16540952D"/>
-    <w:rsid w:val="00A251BA"/>
-  </w:style>
-</w:styles>
-</file>
-
-<file path=word/glossary/webSettings.xml><?xml version="1.0" encoding="utf-8"?>
-<w:webSettings xmlns:mc="http://schemas.openxmlformats.org/markup-compatibility/2006" xmlns:r="http://schemas.openxmlformats.org/officeDocument/2006/relationships" xmlns:w="http://schemas.openxmlformats.org/wordprocessingml/2006/main" xmlns:w14="http://schemas.microsoft.com/office/word/2010/wordml" mc:Ignorable="w14">
-  <w:optimizeForBrowser/>
-  <w:allowPNG/>
-</w:webSettings>
-</file>
-
 <file path=word/theme/theme1.xml><?xml version="1.0" encoding="utf-8"?>
 <a:theme xmlns:a="http://schemas.openxmlformats.org/drawingml/2006/main" name="Larissa">
   <a:themeElements>
@@ -5292,7 +6883,7 @@
 </file>
 
 <file path=customXml/itemProps2.xml><?xml version="1.0" encoding="utf-8"?>
-<ds:datastoreItem xmlns:ds="http://schemas.openxmlformats.org/officeDocument/2006/customXml" ds:itemID="{39158EE5-96B4-474C-BB40-79900FFDDE62}">
+<ds:datastoreItem xmlns:ds="http://schemas.openxmlformats.org/officeDocument/2006/customXml" ds:itemID="{91886902-C0AF-4B4F-B8D4-F38F222A9CDF}">
   <ds:schemaRefs>
     <ds:schemaRef ds:uri="http://schemas.openxmlformats.org/officeDocument/2006/bibliography"/>
   </ds:schemaRefs>

</xml_diff>